<commit_message>
Made minor text corrections in sections 2.4 and 2.3.
</commit_message>
<xml_diff>
--- a/documentation/CPE 656 - Train Monitor Project - Software Development Process and Configuration Management Plan Document.docx
+++ b/documentation/CPE 656 - Train Monitor Project - Software Development Process and Configuration Management Plan Document.docx
@@ -29,7 +29,25 @@
           <w:bCs/>
           <w:sz w:val="36"/>
         </w:rPr>
-        <w:t>Train Trax: Train Monitor for Positive Train Control Test Beds</w:t>
+        <w:t xml:space="preserve">Train </w:t>
+      </w:r>
+      <w:proofErr w:type="spellStart"/>
+      <w:r>
+        <w:rPr>
+          <w:rFonts w:ascii="Times New Roman" w:hAnsi="Times New Roman" w:cs="Times New Roman"/>
+          <w:bCs/>
+          <w:sz w:val="36"/>
+        </w:rPr>
+        <w:t>Trax</w:t>
+      </w:r>
+      <w:proofErr w:type="spellEnd"/>
+      <w:r>
+        <w:rPr>
+          <w:rFonts w:ascii="Times New Roman" w:hAnsi="Times New Roman" w:cs="Times New Roman"/>
+          <w:bCs/>
+          <w:sz w:val="36"/>
+        </w:rPr>
+        <w:t>: Train Monitor for Positive Train Control Test Beds</w:t>
       </w:r>
     </w:p>
     <w:p>
@@ -511,10 +529,8 @@
           <w:rFonts w:ascii="Times New Roman" w:hAnsi="Times New Roman" w:cs="Times New Roman"/>
           <w:sz w:val="36"/>
         </w:rPr>
-        <w:t>5</w:t>
-      </w:r>
-      <w:bookmarkStart w:id="0" w:name="_GoBack"/>
-      <w:bookmarkEnd w:id="0"/>
+        <w:t>6</w:t>
+      </w:r>
     </w:p>
     <w:p>
       <w:pPr>
@@ -540,7 +556,15 @@
           <w:sz w:val="24"/>
           <w:szCs w:val="24"/>
         </w:rPr>
-        <w:t>12/01/2015</w:t>
+        <w:t>12/04</w:t>
+      </w:r>
+      <w:r>
+        <w:rPr>
+          <w:rFonts w:ascii="Times New Roman" w:hAnsi="Times New Roman" w:cs="Times New Roman"/>
+          <w:sz w:val="24"/>
+          <w:szCs w:val="24"/>
+        </w:rPr>
+        <w:t>/2015</w:t>
       </w:r>
     </w:p>
     <w:p>
@@ -589,19 +613,9 @@
           <w:szCs w:val="24"/>
           <w:highlight w:val="white"/>
         </w:rPr>
-        <w:t>Rashad Madyun</w:t>
-      </w:r>
-    </w:p>
-    <w:p>
-      <w:pPr>
-        <w:jc w:val="center"/>
-        <w:rPr>
-          <w:rFonts w:ascii="Times New Roman" w:hAnsi="Times New Roman" w:cs="Times New Roman"/>
-          <w:color w:val="222222"/>
-          <w:sz w:val="24"/>
-          <w:szCs w:val="24"/>
-        </w:rPr>
-      </w:pPr>
+        <w:t xml:space="preserve">Rashad </w:t>
+      </w:r>
+      <w:proofErr w:type="spellStart"/>
       <w:r>
         <w:rPr>
           <w:rFonts w:ascii="Times New Roman" w:hAnsi="Times New Roman" w:cs="Times New Roman"/>
@@ -610,8 +624,42 @@
           <w:szCs w:val="24"/>
           <w:highlight w:val="white"/>
         </w:rPr>
-        <w:t>Stephen Jalbert</w:t>
-      </w:r>
+        <w:t>Madyun</w:t>
+      </w:r>
+      <w:proofErr w:type="spellEnd"/>
+    </w:p>
+    <w:p>
+      <w:pPr>
+        <w:jc w:val="center"/>
+        <w:rPr>
+          <w:rFonts w:ascii="Times New Roman" w:hAnsi="Times New Roman" w:cs="Times New Roman"/>
+          <w:color w:val="222222"/>
+          <w:sz w:val="24"/>
+          <w:szCs w:val="24"/>
+        </w:rPr>
+      </w:pPr>
+      <w:r>
+        <w:rPr>
+          <w:rFonts w:ascii="Times New Roman" w:hAnsi="Times New Roman" w:cs="Times New Roman"/>
+          <w:color w:val="222222"/>
+          <w:sz w:val="24"/>
+          <w:szCs w:val="24"/>
+          <w:highlight w:val="white"/>
+        </w:rPr>
+        <w:t xml:space="preserve">Stephen </w:t>
+      </w:r>
+      <w:proofErr w:type="spellStart"/>
+      <w:r>
+        <w:rPr>
+          <w:rFonts w:ascii="Times New Roman" w:hAnsi="Times New Roman" w:cs="Times New Roman"/>
+          <w:color w:val="222222"/>
+          <w:sz w:val="24"/>
+          <w:szCs w:val="24"/>
+          <w:highlight w:val="white"/>
+        </w:rPr>
+        <w:t>Jalbert</w:t>
+      </w:r>
+      <w:proofErr w:type="spellEnd"/>
     </w:p>
     <w:p>
       <w:pPr>
@@ -637,12 +685,12 @@
           <w:rFonts w:ascii="Times New Roman" w:hAnsi="Times New Roman" w:cs="Times New Roman"/>
         </w:rPr>
       </w:pPr>
-      <w:bookmarkStart w:id="1" w:name="_Toc434167529"/>
-      <w:bookmarkStart w:id="2" w:name="_Toc435470424"/>
-      <w:bookmarkStart w:id="3" w:name="_Toc435470557"/>
-      <w:bookmarkStart w:id="4" w:name="_Toc435470670"/>
-      <w:bookmarkStart w:id="5" w:name="_Toc436769845"/>
-      <w:bookmarkEnd w:id="1"/>
+      <w:bookmarkStart w:id="0" w:name="_Toc434167529"/>
+      <w:bookmarkStart w:id="1" w:name="_Toc435470424"/>
+      <w:bookmarkStart w:id="2" w:name="_Toc435470557"/>
+      <w:bookmarkStart w:id="3" w:name="_Toc435470670"/>
+      <w:bookmarkStart w:id="4" w:name="_Toc436769845"/>
+      <w:bookmarkEnd w:id="0"/>
       <w:r>
         <w:rPr>
           <w:rFonts w:ascii="Times New Roman" w:hAnsi="Times New Roman" w:cs="Times New Roman"/>
@@ -650,10 +698,10 @@
         <w:lastRenderedPageBreak/>
         <w:t>Revision History</w:t>
       </w:r>
+      <w:bookmarkEnd w:id="1"/>
       <w:bookmarkEnd w:id="2"/>
       <w:bookmarkEnd w:id="3"/>
       <w:bookmarkEnd w:id="4"/>
-      <w:bookmarkEnd w:id="5"/>
     </w:p>
     <w:p>
       <w:pPr>
@@ -925,8 +973,16 @@
               <w:rPr>
                 <w:rFonts w:ascii="Times New Roman" w:hAnsi="Times New Roman" w:cs="Times New Roman"/>
               </w:rPr>
-              <w:t>Stephen Jalbert</w:t>
-            </w:r>
+              <w:t xml:space="preserve">Stephen </w:t>
+            </w:r>
+            <w:proofErr w:type="spellStart"/>
+            <w:r>
+              <w:rPr>
+                <w:rFonts w:ascii="Times New Roman" w:hAnsi="Times New Roman" w:cs="Times New Roman"/>
+              </w:rPr>
+              <w:t>Jalbert</w:t>
+            </w:r>
+            <w:proofErr w:type="spellEnd"/>
           </w:p>
           <w:p>
             <w:pPr>
@@ -939,8 +995,16 @@
               <w:rPr>
                 <w:rFonts w:ascii="Times New Roman" w:hAnsi="Times New Roman" w:cs="Times New Roman"/>
               </w:rPr>
-              <w:t>Rashad Madyun</w:t>
-            </w:r>
+              <w:t xml:space="preserve">Rashad </w:t>
+            </w:r>
+            <w:proofErr w:type="spellStart"/>
+            <w:r>
+              <w:rPr>
+                <w:rFonts w:ascii="Times New Roman" w:hAnsi="Times New Roman" w:cs="Times New Roman"/>
+              </w:rPr>
+              <w:t>Madyun</w:t>
+            </w:r>
+            <w:proofErr w:type="spellEnd"/>
           </w:p>
           <w:p>
             <w:pPr>
@@ -1195,8 +1259,16 @@
               <w:rPr>
                 <w:rFonts w:ascii="Times New Roman" w:hAnsi="Times New Roman" w:cs="Times New Roman"/>
               </w:rPr>
-              <w:t>Rashad Madyun</w:t>
-            </w:r>
+              <w:t xml:space="preserve">Rashad </w:t>
+            </w:r>
+            <w:proofErr w:type="spellStart"/>
+            <w:r>
+              <w:rPr>
+                <w:rFonts w:ascii="Times New Roman" w:hAnsi="Times New Roman" w:cs="Times New Roman"/>
+              </w:rPr>
+              <w:t>Madyun</w:t>
+            </w:r>
+            <w:proofErr w:type="spellEnd"/>
           </w:p>
           <w:p>
             <w:pPr>
@@ -1498,7 +1570,21 @@
               <w:rPr>
                 <w:rFonts w:ascii="Times New Roman" w:hAnsi="Times New Roman" w:cs="Times New Roman"/>
               </w:rPr>
-              <w:t>Also, added some details on what is considered a feature and how all of the modules of Train Trax get incorporated into baselines/releases.</w:t>
+              <w:t xml:space="preserve">Also, added some details on what is considered a feature and how all of the modules of Train </w:t>
+            </w:r>
+            <w:proofErr w:type="spellStart"/>
+            <w:r>
+              <w:rPr>
+                <w:rFonts w:ascii="Times New Roman" w:hAnsi="Times New Roman" w:cs="Times New Roman"/>
+              </w:rPr>
+              <w:t>Trax</w:t>
+            </w:r>
+            <w:proofErr w:type="spellEnd"/>
+            <w:r>
+              <w:rPr>
+                <w:rFonts w:ascii="Times New Roman" w:hAnsi="Times New Roman" w:cs="Times New Roman"/>
+              </w:rPr>
+              <w:t xml:space="preserve"> get incorporated into baselines/releases.</w:t>
             </w:r>
           </w:p>
           <w:p>
@@ -1541,8 +1627,16 @@
               <w:rPr>
                 <w:rFonts w:ascii="Times New Roman" w:hAnsi="Times New Roman" w:cs="Times New Roman"/>
               </w:rPr>
-              <w:t>Rashad Madyun</w:t>
-            </w:r>
+              <w:t xml:space="preserve">Rashad </w:t>
+            </w:r>
+            <w:proofErr w:type="spellStart"/>
+            <w:r>
+              <w:rPr>
+                <w:rFonts w:ascii="Times New Roman" w:hAnsi="Times New Roman" w:cs="Times New Roman"/>
+              </w:rPr>
+              <w:t>Madyun</w:t>
+            </w:r>
+            <w:proofErr w:type="spellEnd"/>
           </w:p>
           <w:p>
             <w:pPr>
@@ -1706,9 +1800,139 @@
                 <w:rFonts w:ascii="Times New Roman" w:hAnsi="Times New Roman" w:cs="Times New Roman"/>
               </w:rPr>
               <w:lastRenderedPageBreak/>
-              <w:t>Rashad Madyun</w:t>
-            </w:r>
+              <w:t xml:space="preserve">Rashad </w:t>
+            </w:r>
+            <w:proofErr w:type="spellStart"/>
+            <w:r>
+              <w:rPr>
+                <w:rFonts w:ascii="Times New Roman" w:hAnsi="Times New Roman" w:cs="Times New Roman"/>
+              </w:rPr>
+              <w:t>Madyun</w:t>
+            </w:r>
+            <w:proofErr w:type="spellEnd"/>
           </w:p>
+          <w:p>
+            <w:pPr>
+              <w:widowControl w:val="0"/>
+              <w:rPr>
+                <w:rFonts w:ascii="Times New Roman" w:hAnsi="Times New Roman" w:cs="Times New Roman"/>
+              </w:rPr>
+            </w:pPr>
+            <w:r>
+              <w:rPr>
+                <w:rFonts w:ascii="Times New Roman" w:hAnsi="Times New Roman" w:cs="Times New Roman"/>
+              </w:rPr>
+              <w:t>Corey Sanders</w:t>
+            </w:r>
+          </w:p>
+        </w:tc>
+      </w:tr>
+      <w:tr>
+        <w:trPr>
+          <w:jc w:val="center"/>
+        </w:trPr>
+        <w:tc>
+          <w:tcPr>
+            <w:tcW w:w="990" w:type="dxa"/>
+            <w:tcBorders>
+              <w:top w:val="single" w:sz="8" w:space="0" w:color="000001"/>
+              <w:left w:val="single" w:sz="8" w:space="0" w:color="000001"/>
+              <w:bottom w:val="single" w:sz="8" w:space="0" w:color="000001"/>
+              <w:right w:val="single" w:sz="8" w:space="0" w:color="000001"/>
+            </w:tcBorders>
+            <w:shd w:val="clear" w:color="auto" w:fill="FFFFFF"/>
+            <w:tcMar>
+              <w:left w:w="80" w:type="dxa"/>
+            </w:tcMar>
+          </w:tcPr>
+          <w:p>
+            <w:pPr>
+              <w:widowControl w:val="0"/>
+              <w:rPr>
+                <w:rFonts w:ascii="Times New Roman" w:hAnsi="Times New Roman" w:cs="Times New Roman"/>
+              </w:rPr>
+            </w:pPr>
+            <w:r>
+              <w:rPr>
+                <w:rFonts w:ascii="Times New Roman" w:hAnsi="Times New Roman" w:cs="Times New Roman"/>
+              </w:rPr>
+              <w:lastRenderedPageBreak/>
+              <w:t>1.6</w:t>
+            </w:r>
+          </w:p>
+        </w:tc>
+        <w:tc>
+          <w:tcPr>
+            <w:tcW w:w="1260" w:type="dxa"/>
+            <w:tcBorders>
+              <w:top w:val="single" w:sz="8" w:space="0" w:color="000001"/>
+              <w:left w:val="single" w:sz="8" w:space="0" w:color="000001"/>
+              <w:bottom w:val="single" w:sz="8" w:space="0" w:color="000001"/>
+              <w:right w:val="single" w:sz="8" w:space="0" w:color="000001"/>
+            </w:tcBorders>
+            <w:shd w:val="clear" w:color="auto" w:fill="FFFFFF"/>
+            <w:tcMar>
+              <w:left w:w="80" w:type="dxa"/>
+            </w:tcMar>
+          </w:tcPr>
+          <w:p>
+            <w:pPr>
+              <w:widowControl w:val="0"/>
+              <w:rPr>
+                <w:rFonts w:ascii="Times New Roman" w:hAnsi="Times New Roman" w:cs="Times New Roman"/>
+              </w:rPr>
+            </w:pPr>
+            <w:r>
+              <w:rPr>
+                <w:rFonts w:ascii="Times New Roman" w:hAnsi="Times New Roman" w:cs="Times New Roman"/>
+              </w:rPr>
+              <w:t>12/4/15</w:t>
+            </w:r>
+          </w:p>
+        </w:tc>
+        <w:tc>
+          <w:tcPr>
+            <w:tcW w:w="5310" w:type="dxa"/>
+            <w:tcBorders>
+              <w:top w:val="single" w:sz="8" w:space="0" w:color="000001"/>
+              <w:left w:val="single" w:sz="8" w:space="0" w:color="000001"/>
+              <w:bottom w:val="single" w:sz="8" w:space="0" w:color="000001"/>
+              <w:right w:val="single" w:sz="8" w:space="0" w:color="000001"/>
+            </w:tcBorders>
+            <w:shd w:val="clear" w:color="auto" w:fill="FFFFFF"/>
+            <w:tcMar>
+              <w:left w:w="80" w:type="dxa"/>
+            </w:tcMar>
+          </w:tcPr>
+          <w:p>
+            <w:pPr>
+              <w:widowControl w:val="0"/>
+              <w:rPr>
+                <w:rFonts w:ascii="Times New Roman" w:hAnsi="Times New Roman" w:cs="Times New Roman"/>
+              </w:rPr>
+            </w:pPr>
+            <w:r>
+              <w:rPr>
+                <w:rFonts w:ascii="Times New Roman" w:hAnsi="Times New Roman" w:cs="Times New Roman"/>
+              </w:rPr>
+              <w:t>Made minor text corrections in sections 2.4 and 2.3.</w:t>
+            </w:r>
+          </w:p>
+        </w:tc>
+        <w:tc>
+          <w:tcPr>
+            <w:tcW w:w="1800" w:type="dxa"/>
+            <w:tcBorders>
+              <w:top w:val="single" w:sz="8" w:space="0" w:color="000001"/>
+              <w:left w:val="single" w:sz="8" w:space="0" w:color="000001"/>
+              <w:bottom w:val="single" w:sz="8" w:space="0" w:color="000001"/>
+              <w:right w:val="single" w:sz="8" w:space="0" w:color="000001"/>
+            </w:tcBorders>
+            <w:shd w:val="clear" w:color="auto" w:fill="FFFFFF"/>
+            <w:tcMar>
+              <w:left w:w="80" w:type="dxa"/>
+            </w:tcMar>
+          </w:tcPr>
           <w:p>
             <w:pPr>
               <w:widowControl w:val="0"/>
@@ -1919,103 +2143,6 @@
           </w:p>
         </w:tc>
       </w:tr>
-      <w:tr>
-        <w:trPr>
-          <w:jc w:val="center"/>
-        </w:trPr>
-        <w:tc>
-          <w:tcPr>
-            <w:tcW w:w="990" w:type="dxa"/>
-            <w:tcBorders>
-              <w:top w:val="single" w:sz="8" w:space="0" w:color="000001"/>
-              <w:left w:val="single" w:sz="8" w:space="0" w:color="000001"/>
-              <w:bottom w:val="single" w:sz="8" w:space="0" w:color="000001"/>
-              <w:right w:val="single" w:sz="8" w:space="0" w:color="000001"/>
-            </w:tcBorders>
-            <w:shd w:val="clear" w:color="auto" w:fill="FFFFFF"/>
-            <w:tcMar>
-              <w:left w:w="80" w:type="dxa"/>
-            </w:tcMar>
-          </w:tcPr>
-          <w:p>
-            <w:pPr>
-              <w:widowControl w:val="0"/>
-              <w:rPr>
-                <w:rFonts w:ascii="Times New Roman" w:hAnsi="Times New Roman" w:cs="Times New Roman"/>
-              </w:rPr>
-            </w:pPr>
-          </w:p>
-        </w:tc>
-        <w:tc>
-          <w:tcPr>
-            <w:tcW w:w="1260" w:type="dxa"/>
-            <w:tcBorders>
-              <w:top w:val="single" w:sz="8" w:space="0" w:color="000001"/>
-              <w:left w:val="single" w:sz="8" w:space="0" w:color="000001"/>
-              <w:bottom w:val="single" w:sz="8" w:space="0" w:color="000001"/>
-              <w:right w:val="single" w:sz="8" w:space="0" w:color="000001"/>
-            </w:tcBorders>
-            <w:shd w:val="clear" w:color="auto" w:fill="FFFFFF"/>
-            <w:tcMar>
-              <w:left w:w="80" w:type="dxa"/>
-            </w:tcMar>
-          </w:tcPr>
-          <w:p>
-            <w:pPr>
-              <w:widowControl w:val="0"/>
-              <w:rPr>
-                <w:rFonts w:ascii="Times New Roman" w:hAnsi="Times New Roman" w:cs="Times New Roman"/>
-              </w:rPr>
-            </w:pPr>
-          </w:p>
-        </w:tc>
-        <w:tc>
-          <w:tcPr>
-            <w:tcW w:w="5310" w:type="dxa"/>
-            <w:tcBorders>
-              <w:top w:val="single" w:sz="8" w:space="0" w:color="000001"/>
-              <w:left w:val="single" w:sz="8" w:space="0" w:color="000001"/>
-              <w:bottom w:val="single" w:sz="8" w:space="0" w:color="000001"/>
-              <w:right w:val="single" w:sz="8" w:space="0" w:color="000001"/>
-            </w:tcBorders>
-            <w:shd w:val="clear" w:color="auto" w:fill="FFFFFF"/>
-            <w:tcMar>
-              <w:left w:w="80" w:type="dxa"/>
-            </w:tcMar>
-          </w:tcPr>
-          <w:p>
-            <w:pPr>
-              <w:widowControl w:val="0"/>
-              <w:rPr>
-                <w:rFonts w:ascii="Times New Roman" w:hAnsi="Times New Roman" w:cs="Times New Roman"/>
-              </w:rPr>
-            </w:pPr>
-          </w:p>
-        </w:tc>
-        <w:tc>
-          <w:tcPr>
-            <w:tcW w:w="1800" w:type="dxa"/>
-            <w:tcBorders>
-              <w:top w:val="single" w:sz="8" w:space="0" w:color="000001"/>
-              <w:left w:val="single" w:sz="8" w:space="0" w:color="000001"/>
-              <w:bottom w:val="single" w:sz="8" w:space="0" w:color="000001"/>
-              <w:right w:val="single" w:sz="8" w:space="0" w:color="000001"/>
-            </w:tcBorders>
-            <w:shd w:val="clear" w:color="auto" w:fill="FFFFFF"/>
-            <w:tcMar>
-              <w:left w:w="80" w:type="dxa"/>
-            </w:tcMar>
-          </w:tcPr>
-          <w:p>
-            <w:pPr>
-              <w:widowControl w:val="0"/>
-              <w:rPr>
-                <w:rFonts w:ascii="Times New Roman" w:hAnsi="Times New Roman" w:cs="Times New Roman"/>
-              </w:rPr>
-            </w:pPr>
-          </w:p>
-        </w:tc>
-      </w:tr>
     </w:tbl>
     <w:p>
       <w:pPr>
@@ -2049,10 +2176,10 @@
       </w:r>
       <w:hyperlink w:anchor="_Toc431573642"/>
     </w:p>
-    <w:bookmarkStart w:id="6" w:name="_Toc434167530" w:displacedByCustomXml="next"/>
-    <w:bookmarkEnd w:id="6" w:displacedByCustomXml="next"/>
+    <w:bookmarkStart w:id="5" w:name="_Toc434167530" w:displacedByCustomXml="next"/>
+    <w:bookmarkEnd w:id="5" w:displacedByCustomXml="next"/>
+    <w:bookmarkStart w:id="6" w:name="_Toc435470558" w:displacedByCustomXml="next"/>
     <w:bookmarkStart w:id="7" w:name="_Toc435470426" w:displacedByCustomXml="next"/>
-    <w:bookmarkStart w:id="8" w:name="_Toc435470558" w:displacedByCustomXml="next"/>
     <w:sdt>
       <w:sdtPr>
         <w:rPr>
@@ -5744,7 +5871,7 @@
           <w:szCs w:val="36"/>
         </w:rPr>
       </w:pPr>
-      <w:bookmarkStart w:id="9" w:name="_Toc435470672"/>
+      <w:bookmarkStart w:id="8" w:name="_Toc435470672"/>
       <w:r>
         <w:rPr>
           <w:rFonts w:ascii="Times New Roman" w:hAnsi="Times New Roman" w:cs="Times New Roman"/>
@@ -5759,7 +5886,7 @@
           <w:rFonts w:ascii="Times New Roman" w:hAnsi="Times New Roman" w:cs="Times New Roman"/>
         </w:rPr>
       </w:pPr>
-      <w:bookmarkStart w:id="10" w:name="_Toc436769846"/>
+      <w:bookmarkStart w:id="9" w:name="_Toc436769846"/>
       <w:r>
         <w:rPr>
           <w:rFonts w:ascii="Times New Roman" w:hAnsi="Times New Roman" w:cs="Times New Roman"/>
@@ -5767,39 +5894,67 @@
         <w:lastRenderedPageBreak/>
         <w:t>Purpose</w:t>
       </w:r>
+      <w:bookmarkEnd w:id="7"/>
+      <w:bookmarkEnd w:id="6"/>
       <w:bookmarkEnd w:id="8"/>
-      <w:bookmarkEnd w:id="7"/>
       <w:bookmarkEnd w:id="9"/>
+    </w:p>
+    <w:p>
+      <w:pPr>
+        <w:rPr>
+          <w:rFonts w:ascii="Times New Roman" w:hAnsi="Times New Roman" w:cs="Times New Roman"/>
+        </w:rPr>
+      </w:pPr>
+      <w:r>
+        <w:rPr>
+          <w:rFonts w:ascii="Times New Roman" w:hAnsi="Times New Roman" w:cs="Times New Roman"/>
+        </w:rPr>
+        <w:t xml:space="preserve">The purpose of this document is to provide information about the work being done to manage the Train </w:t>
+      </w:r>
+      <w:proofErr w:type="spellStart"/>
+      <w:r>
+        <w:rPr>
+          <w:rFonts w:ascii="Times New Roman" w:hAnsi="Times New Roman" w:cs="Times New Roman"/>
+        </w:rPr>
+        <w:t>Trax</w:t>
+      </w:r>
+      <w:proofErr w:type="spellEnd"/>
+      <w:r>
+        <w:rPr>
+          <w:rFonts w:ascii="Times New Roman" w:hAnsi="Times New Roman" w:cs="Times New Roman"/>
+        </w:rPr>
+        <w:t xml:space="preserve"> project. It is intended to describe the process by which our team will operate for the development of the </w:t>
+      </w:r>
+      <w:proofErr w:type="spellStart"/>
+      <w:r>
+        <w:rPr>
+          <w:rFonts w:ascii="Times New Roman" w:hAnsi="Times New Roman" w:cs="Times New Roman"/>
+        </w:rPr>
+        <w:t>Trax</w:t>
+      </w:r>
+      <w:proofErr w:type="spellEnd"/>
+      <w:r>
+        <w:rPr>
+          <w:rFonts w:ascii="Times New Roman" w:hAnsi="Times New Roman" w:cs="Times New Roman"/>
+        </w:rPr>
+        <w:t xml:space="preserve"> system.</w:t>
+      </w:r>
+    </w:p>
+    <w:p>
+      <w:pPr>
+        <w:pStyle w:val="Heading1"/>
+        <w:rPr>
+          <w:rFonts w:ascii="Times New Roman" w:hAnsi="Times New Roman" w:cs="Times New Roman"/>
+        </w:rPr>
+      </w:pPr>
+      <w:bookmarkStart w:id="10" w:name="_Toc436769847"/>
+      <w:r>
+        <w:rPr>
+          <w:rFonts w:ascii="Times New Roman" w:hAnsi="Times New Roman" w:cs="Times New Roman"/>
+        </w:rPr>
+        <w:t>Software Development Process</w:t>
+      </w:r>
       <w:bookmarkEnd w:id="10"/>
-    </w:p>
-    <w:p>
-      <w:pPr>
-        <w:rPr>
-          <w:rFonts w:ascii="Times New Roman" w:hAnsi="Times New Roman" w:cs="Times New Roman"/>
-        </w:rPr>
-      </w:pPr>
-      <w:r>
-        <w:rPr>
-          <w:rFonts w:ascii="Times New Roman" w:hAnsi="Times New Roman" w:cs="Times New Roman"/>
-        </w:rPr>
-        <w:t>The purpose of this document is to provide information about the work being done to manage the Train Trax project. It is intended to describe the process by which our team will operate for the development of the Trax system.</w:t>
-      </w:r>
-    </w:p>
-    <w:p>
-      <w:pPr>
-        <w:pStyle w:val="Heading1"/>
-        <w:rPr>
-          <w:rFonts w:ascii="Times New Roman" w:hAnsi="Times New Roman" w:cs="Times New Roman"/>
-        </w:rPr>
-      </w:pPr>
-      <w:bookmarkStart w:id="11" w:name="_Toc436769847"/>
-      <w:r>
-        <w:rPr>
-          <w:rFonts w:ascii="Times New Roman" w:hAnsi="Times New Roman" w:cs="Times New Roman"/>
-        </w:rPr>
-        <w:t>Software Development Process</w:t>
-      </w:r>
-      <w:bookmarkEnd w:id="11"/>
     </w:p>
     <w:p>
       <w:pPr>
@@ -5834,20 +5989,20 @@
           <w:rFonts w:ascii="Times New Roman" w:hAnsi="Times New Roman" w:cs="Times New Roman"/>
         </w:rPr>
       </w:pPr>
-      <w:bookmarkStart w:id="12" w:name="_Toc435470429"/>
-      <w:bookmarkStart w:id="13" w:name="_Toc435470561"/>
-      <w:bookmarkStart w:id="14" w:name="_Toc435470675"/>
-      <w:bookmarkStart w:id="15" w:name="_Toc436769848"/>
+      <w:bookmarkStart w:id="11" w:name="_Toc435470429"/>
+      <w:bookmarkStart w:id="12" w:name="_Toc435470561"/>
+      <w:bookmarkStart w:id="13" w:name="_Toc435470675"/>
+      <w:bookmarkStart w:id="14" w:name="_Toc436769848"/>
       <w:r>
         <w:rPr>
           <w:rFonts w:ascii="Times New Roman" w:hAnsi="Times New Roman" w:cs="Times New Roman"/>
         </w:rPr>
         <w:t>Team Process</w:t>
       </w:r>
+      <w:bookmarkEnd w:id="11"/>
       <w:bookmarkEnd w:id="12"/>
       <w:bookmarkEnd w:id="13"/>
       <w:bookmarkEnd w:id="14"/>
-      <w:bookmarkEnd w:id="15"/>
     </w:p>
     <w:p>
       <w:pPr>
@@ -5989,7 +6144,7 @@
           <w:szCs w:val="24"/>
         </w:rPr>
       </w:pPr>
-      <w:bookmarkStart w:id="16" w:name="_Toc436757540"/>
+      <w:bookmarkStart w:id="15" w:name="_Toc436757540"/>
       <w:r>
         <w:rPr>
           <w:rFonts w:ascii="Times New Roman" w:hAnsi="Times New Roman" w:cs="Times New Roman"/>
@@ -6042,7 +6197,7 @@
         </w:rPr>
         <w:t>P</w:t>
       </w:r>
-      <w:bookmarkEnd w:id="16"/>
+      <w:bookmarkEnd w:id="15"/>
       <w:r>
         <w:rPr>
           <w:rFonts w:ascii="Times New Roman" w:hAnsi="Times New Roman" w:cs="Times New Roman"/>
@@ -6355,7 +6510,7 @@
           <w:rFonts w:ascii="Times New Roman" w:hAnsi="Times New Roman" w:cs="Times New Roman"/>
         </w:rPr>
       </w:pPr>
-      <w:bookmarkStart w:id="17" w:name="_Toc436769849"/>
+      <w:bookmarkStart w:id="16" w:name="_Toc436769849"/>
       <w:r>
         <w:rPr>
           <w:rFonts w:ascii="Times New Roman" w:hAnsi="Times New Roman" w:cs="Times New Roman"/>
@@ -6374,7 +6529,7 @@
         </w:rPr>
         <w:t xml:space="preserve"> (Overview)</w:t>
       </w:r>
-      <w:bookmarkEnd w:id="17"/>
+      <w:bookmarkEnd w:id="16"/>
     </w:p>
     <w:p>
       <w:pPr>
@@ -6560,7 +6715,21 @@
         <w:rPr>
           <w:rFonts w:ascii="Times New Roman" w:hAnsi="Times New Roman" w:cs="Times New Roman"/>
         </w:rPr>
-        <w:t xml:space="preserve"> decisions or tradeoffs that need to be documented.  Developed concurrently with the Software design will be a prototype of the Train Trax system.  The p</w:t>
+        <w:t xml:space="preserve"> decisions or tradeoffs that need to be documented.  Developed concurrently with the Software design will be a prototype of the Train </w:t>
+      </w:r>
+      <w:proofErr w:type="spellStart"/>
+      <w:r>
+        <w:rPr>
+          <w:rFonts w:ascii="Times New Roman" w:hAnsi="Times New Roman" w:cs="Times New Roman"/>
+        </w:rPr>
+        <w:t>Trax</w:t>
+      </w:r>
+      <w:proofErr w:type="spellEnd"/>
+      <w:r>
+        <w:rPr>
+          <w:rFonts w:ascii="Times New Roman" w:hAnsi="Times New Roman" w:cs="Times New Roman"/>
+        </w:rPr>
+        <w:t xml:space="preserve"> system.  The p</w:t>
       </w:r>
       <w:r>
         <w:rPr>
@@ -6814,18 +6983,37 @@
       <w:pPr>
         <w:pStyle w:val="Heading3"/>
       </w:pPr>
-      <w:bookmarkStart w:id="18" w:name="_Toc434167531"/>
-      <w:bookmarkStart w:id="19" w:name="__DdeLink__3103_1624089901"/>
-      <w:bookmarkStart w:id="20" w:name="_Toc405229136"/>
+      <w:bookmarkStart w:id="17" w:name="_Toc434167531"/>
+      <w:bookmarkStart w:id="18" w:name="__DdeLink__3103_1624089901"/>
+      <w:bookmarkStart w:id="19" w:name="_Toc405229136"/>
+      <w:bookmarkStart w:id="20" w:name="_Toc436769850"/>
       <w:bookmarkStart w:id="21" w:name="_Toc435470427"/>
       <w:bookmarkStart w:id="22" w:name="_Toc435470559"/>
       <w:bookmarkStart w:id="23" w:name="_Toc435470673"/>
-      <w:bookmarkStart w:id="24" w:name="_Toc436769850"/>
+      <w:bookmarkEnd w:id="17"/>
       <w:bookmarkEnd w:id="18"/>
       <w:bookmarkEnd w:id="19"/>
+      <w:r>
+        <w:t>Planning</w:t>
+      </w:r>
       <w:bookmarkEnd w:id="20"/>
-      <w:r>
-        <w:t>Planning</w:t>
+    </w:p>
+    <w:p>
+      <w:r>
+        <w:rPr>
+          <w:rFonts w:ascii="Times New Roman" w:hAnsi="Times New Roman" w:cs="Times New Roman"/>
+          <w:color w:val="000000"/>
+        </w:rPr>
+        <w:t>A project description is made to explain the problem that needs to be solved, identify the scope of work for the project, and to identify stakeholders for the project. Next, team members are chosen and a development process is decided and recorded in this document (SDP). Next, an estimate is created for the project based on function points and a schedule is made and archived. The team scheduling tool output is what is archived, including a graphical representation of the schedule.  </w:t>
+      </w:r>
+    </w:p>
+    <w:p>
+      <w:pPr>
+        <w:pStyle w:val="Heading3"/>
+      </w:pPr>
+      <w:bookmarkStart w:id="24" w:name="_Toc436769851"/>
+      <w:r>
+        <w:t>Requirements</w:t>
       </w:r>
       <w:bookmarkEnd w:id="24"/>
     </w:p>
@@ -6835,16 +7023,23 @@
           <w:rFonts w:ascii="Times New Roman" w:hAnsi="Times New Roman" w:cs="Times New Roman"/>
           <w:color w:val="000000"/>
         </w:rPr>
-        <w:t>A project description is made to explain the problem that needs to be solved, identify the scope of work for the project, and to identify stakeholders for the project. Next, team members are chosen and a development process is decided and recorded in this document (SDP). Next, an estimate is created for the project based on function points and a schedule is made and archived. The team scheduling tool output is what is archived, including a graphical representation of the schedule.  </w:t>
+        <w:t>Multiple meetings with the customer are held to gain insight on exactly what the customer's needs and expectations are for the project. All of the relevant information for the project is captured, such as the design of the existing system, an improved description of the scope of work to be performed by the project, and any constraints stakeholders have for the project, in the Software Requirements Specification (SRS). Formal requirements are captured and early model for the proposed system created from the analysis of formal requirements are also recorded in the SRS. The team should also archive customer approval of requirements which s</w:t>
+      </w:r>
+      <w:r>
+        <w:rPr>
+          <w:rFonts w:ascii="Times New Roman" w:hAnsi="Times New Roman" w:cs="Times New Roman"/>
+          <w:color w:val="000000"/>
+        </w:rPr>
+        <w:t xml:space="preserve">hould be expressed over email. </w:t>
       </w:r>
     </w:p>
     <w:p>
       <w:pPr>
         <w:pStyle w:val="Heading3"/>
       </w:pPr>
-      <w:bookmarkStart w:id="25" w:name="_Toc436769851"/>
-      <w:r>
-        <w:t>Requirements</w:t>
+      <w:bookmarkStart w:id="25" w:name="_Toc436769852"/>
+      <w:r>
+        <w:t>Design</w:t>
       </w:r>
       <w:bookmarkEnd w:id="25"/>
     </w:p>
@@ -6854,25 +7049,37 @@
           <w:rFonts w:ascii="Times New Roman" w:hAnsi="Times New Roman" w:cs="Times New Roman"/>
           <w:color w:val="000000"/>
         </w:rPr>
-        <w:t>Multiple meetings with the customer are held to gain insight on exactly what the customer's needs and expectations are for the project. All of the relevant information for the project is captured, such as the design of the existing system, an improved description of the scope of work to be performed by the project, and any constraints stakeholders have for the project, in the Software Requirements Specification (SRS). Formal requirements are captured and early model for the proposed system created from the analysis of formal requirements are also recorded in the SRS. The team should also archive customer approval of requirements which s</w:t>
-      </w:r>
+        <w:t>Analysis models from the SRS are used by the team to design the architecture of the project.  The design chosen for the project is recorded in the software design document (SDD).  It includes models that describe the structure, behavior, responsibilities, and interactions of parts of the system.  The SDD should be sufficient for a separate development team to implement the solution.</w:t>
+      </w:r>
+    </w:p>
+    <w:p>
+      <w:pPr>
+        <w:pStyle w:val="Heading3"/>
+      </w:pPr>
+      <w:bookmarkStart w:id="26" w:name="_Toc436769853"/>
+      <w:r>
+        <w:t>Implementation</w:t>
+      </w:r>
+      <w:bookmarkEnd w:id="26"/>
+    </w:p>
+    <w:p>
       <w:r>
         <w:rPr>
           <w:rFonts w:ascii="Times New Roman" w:hAnsi="Times New Roman" w:cs="Times New Roman"/>
           <w:color w:val="000000"/>
         </w:rPr>
-        <w:t xml:space="preserve">hould be expressed over email. </w:t>
+        <w:t>Source code and any other artifacts are implement features according to the schedule and are tracked with change requests. As portions of the project are completed they should be integrated together and saved in a version controlled repository.  The exact process of how features should be implemented is described in the Configuration Management Plan (CMP).</w:t>
       </w:r>
     </w:p>
     <w:p>
       <w:pPr>
         <w:pStyle w:val="Heading3"/>
       </w:pPr>
-      <w:bookmarkStart w:id="26" w:name="_Toc436769852"/>
-      <w:r>
-        <w:t>Design</w:t>
-      </w:r>
-      <w:bookmarkEnd w:id="26"/>
+      <w:bookmarkStart w:id="27" w:name="_Toc436769854"/>
+      <w:r>
+        <w:t>Test</w:t>
+      </w:r>
+      <w:bookmarkEnd w:id="27"/>
     </w:p>
     <w:p>
       <w:r>
@@ -6880,18 +7087,41 @@
           <w:rFonts w:ascii="Times New Roman" w:hAnsi="Times New Roman" w:cs="Times New Roman"/>
           <w:color w:val="000000"/>
         </w:rPr>
-        <w:t>Analysis models from the SRS are used by the team to design the architecture of the project.  The design chosen for the project is recorded in the software design document (SDD).  It includes models that describe the structure, behavior, responsibilities, and interactions of parts of the system.  The SDD should be sufficient for a separate development team to implement the solution.</w:t>
+        <w:t>Testing is conducted routinely as each feature for the project is implemented. Passing all required tests are mandatory for considering a feature as completely implemented.  Details for the type of testing that is conducted and how it links to requirements is recorded in the system test plan (STP</w:t>
+      </w:r>
+      <w:proofErr w:type="gramStart"/>
+      <w:r>
+        <w:rPr>
+          <w:rFonts w:ascii="Times New Roman" w:hAnsi="Times New Roman" w:cs="Times New Roman"/>
+          <w:color w:val="000000"/>
+        </w:rPr>
+        <w:t>) .</w:t>
+      </w:r>
+      <w:proofErr w:type="gramEnd"/>
+      <w:r>
+        <w:rPr>
+          <w:rFonts w:ascii="Times New Roman" w:hAnsi="Times New Roman" w:cs="Times New Roman"/>
+          <w:color w:val="000000"/>
+        </w:rPr>
+        <w:t xml:space="preserve"> Step-by-step instructions for how to conduct testing for the entire system is detailed in the T</w:t>
+      </w:r>
+      <w:r>
+        <w:rPr>
+          <w:rFonts w:ascii="Times New Roman" w:hAnsi="Times New Roman" w:cs="Times New Roman"/>
+          <w:color w:val="000000"/>
+        </w:rPr>
+        <w:t>est Description Document (TDD).</w:t>
       </w:r>
     </w:p>
     <w:p>
       <w:pPr>
         <w:pStyle w:val="Heading3"/>
       </w:pPr>
-      <w:bookmarkStart w:id="27" w:name="_Toc436769853"/>
-      <w:r>
-        <w:t>Implementation</w:t>
-      </w:r>
-      <w:bookmarkEnd w:id="27"/>
+      <w:bookmarkStart w:id="28" w:name="_Toc436769855"/>
+      <w:r>
+        <w:t>Maintenance</w:t>
+      </w:r>
+      <w:bookmarkEnd w:id="28"/>
     </w:p>
     <w:p>
       <w:r>
@@ -6899,63 +7129,18 @@
           <w:rFonts w:ascii="Times New Roman" w:hAnsi="Times New Roman" w:cs="Times New Roman"/>
           <w:color w:val="000000"/>
         </w:rPr>
-        <w:t>Source code and any other artifacts are implement features according to the schedule and are tracked with change requests. As portions of the project are completed they should be integrated together and saved in a version controlled repository.  The exact process of how features should be implemented is described in the Configuration Management Plan (CMP).</w:t>
+        <w:t>Corrections that are needed to be made after a delivery, while the second semester is still in progress, are also tracked as change requests. Approved change requests are implemented, tested, and baselined and all affected work products are updated and reviewed.  The CMP provides exact details on how this is done.</w:t>
       </w:r>
     </w:p>
     <w:p>
       <w:pPr>
         <w:pStyle w:val="Heading3"/>
       </w:pPr>
-      <w:bookmarkStart w:id="28" w:name="_Toc436769854"/>
-      <w:r>
-        <w:t>Test</w:t>
-      </w:r>
-      <w:bookmarkEnd w:id="28"/>
-    </w:p>
-    <w:p>
-      <w:r>
-        <w:rPr>
-          <w:rFonts w:ascii="Times New Roman" w:hAnsi="Times New Roman" w:cs="Times New Roman"/>
-          <w:color w:val="000000"/>
-        </w:rPr>
-        <w:t>Testing is conducted routinely as each feature for the project is implemented. Passing all required tests are mandatory for considering a feature as completely implemented.  Details for the type of testing that is conducted and how it links to requirements is recorded in the system test plan (STP) . Step-by-step instructions for how to conduct testing for the entire system is detailed in the T</w:t>
-      </w:r>
-      <w:r>
-        <w:rPr>
-          <w:rFonts w:ascii="Times New Roman" w:hAnsi="Times New Roman" w:cs="Times New Roman"/>
-          <w:color w:val="000000"/>
-        </w:rPr>
-        <w:t>est Description Document (TDD).</w:t>
-      </w:r>
-    </w:p>
-    <w:p>
-      <w:pPr>
-        <w:pStyle w:val="Heading3"/>
-      </w:pPr>
-      <w:bookmarkStart w:id="29" w:name="_Toc436769855"/>
-      <w:r>
-        <w:t>Maintenance</w:t>
+      <w:bookmarkStart w:id="29" w:name="_Toc436769856"/>
+      <w:r>
+        <w:t>Delivery</w:t>
       </w:r>
       <w:bookmarkEnd w:id="29"/>
-    </w:p>
-    <w:p>
-      <w:r>
-        <w:rPr>
-          <w:rFonts w:ascii="Times New Roman" w:hAnsi="Times New Roman" w:cs="Times New Roman"/>
-          <w:color w:val="000000"/>
-        </w:rPr>
-        <w:t>Corrections that are needed to be made after a delivery, while the second semester is still in progress, are also tracked as change requests. Approved change requests are implemented, tested, and baselined and all affected work products are updated and reviewed.  The CMP provides exact details on how this is done.</w:t>
-      </w:r>
-    </w:p>
-    <w:p>
-      <w:pPr>
-        <w:pStyle w:val="Heading3"/>
-      </w:pPr>
-      <w:bookmarkStart w:id="30" w:name="_Toc436769856"/>
-      <w:r>
-        <w:t>Delivery</w:t>
-      </w:r>
-      <w:bookmarkEnd w:id="30"/>
     </w:p>
     <w:p>
       <w:r>
@@ -6995,7 +7180,7 @@
           <w:rFonts w:ascii="Times New Roman" w:hAnsi="Times New Roman" w:cs="Times New Roman"/>
         </w:rPr>
       </w:pPr>
-      <w:bookmarkStart w:id="31" w:name="_Toc436769857"/>
+      <w:bookmarkStart w:id="30" w:name="_Toc436769857"/>
       <w:r>
         <w:rPr>
           <w:rFonts w:ascii="Times New Roman" w:hAnsi="Times New Roman" w:cs="Times New Roman"/>
@@ -7005,7 +7190,7 @@
       <w:bookmarkEnd w:id="21"/>
       <w:bookmarkEnd w:id="22"/>
       <w:bookmarkEnd w:id="23"/>
-      <w:bookmarkEnd w:id="31"/>
+      <w:bookmarkEnd w:id="30"/>
     </w:p>
     <w:p>
       <w:pPr>
@@ -7073,11 +7258,19 @@
           <w:rFonts w:ascii="Times New Roman" w:hAnsi="Times New Roman" w:cs="Times New Roman"/>
         </w:rPr>
       </w:pPr>
-      <w:r>
-        <w:rPr>
-          <w:rFonts w:ascii="Times New Roman" w:hAnsi="Times New Roman" w:cs="Times New Roman"/>
-        </w:rPr>
-        <w:t>Git Repository Hosting</w:t>
+      <w:proofErr w:type="spellStart"/>
+      <w:r>
+        <w:rPr>
+          <w:rFonts w:ascii="Times New Roman" w:hAnsi="Times New Roman" w:cs="Times New Roman"/>
+        </w:rPr>
+        <w:t>Git</w:t>
+      </w:r>
+      <w:proofErr w:type="spellEnd"/>
+      <w:r>
+        <w:rPr>
+          <w:rFonts w:ascii="Times New Roman" w:hAnsi="Times New Roman" w:cs="Times New Roman"/>
+        </w:rPr>
+        <w:t xml:space="preserve"> Repository Hosting</w:t>
       </w:r>
     </w:p>
     <w:p>
@@ -7094,11 +7287,33 @@
           <w:rFonts w:ascii="Times New Roman" w:hAnsi="Times New Roman" w:cs="Times New Roman"/>
         </w:rPr>
       </w:pPr>
-      <w:r>
-        <w:rPr>
-          <w:rFonts w:ascii="Times New Roman" w:hAnsi="Times New Roman" w:cs="Times New Roman"/>
-        </w:rPr>
-        <w:t>JetBrain’s YouTrack website (</w:t>
+      <w:proofErr w:type="spellStart"/>
+      <w:r>
+        <w:rPr>
+          <w:rFonts w:ascii="Times New Roman" w:hAnsi="Times New Roman" w:cs="Times New Roman"/>
+        </w:rPr>
+        <w:t>JetBrain’s</w:t>
+      </w:r>
+      <w:proofErr w:type="spellEnd"/>
+      <w:r>
+        <w:rPr>
+          <w:rFonts w:ascii="Times New Roman" w:hAnsi="Times New Roman" w:cs="Times New Roman"/>
+        </w:rPr>
+        <w:t xml:space="preserve"> </w:t>
+      </w:r>
+      <w:proofErr w:type="spellStart"/>
+      <w:r>
+        <w:rPr>
+          <w:rFonts w:ascii="Times New Roman" w:hAnsi="Times New Roman" w:cs="Times New Roman"/>
+        </w:rPr>
+        <w:t>YouTrack</w:t>
+      </w:r>
+      <w:proofErr w:type="spellEnd"/>
+      <w:r>
+        <w:rPr>
+          <w:rFonts w:ascii="Times New Roman" w:hAnsi="Times New Roman" w:cs="Times New Roman"/>
+        </w:rPr>
+        <w:t xml:space="preserve"> website (</w:t>
       </w:r>
       <w:hyperlink r:id="rId11">
         <w:r>
@@ -7271,12 +7486,14 @@
           <w:rFonts w:ascii="Times New Roman" w:hAnsi="Times New Roman" w:cs="Times New Roman"/>
         </w:rPr>
       </w:pPr>
+      <w:proofErr w:type="spellStart"/>
       <w:r>
         <w:rPr>
           <w:rFonts w:ascii="Times New Roman" w:hAnsi="Times New Roman" w:cs="Times New Roman"/>
         </w:rPr>
         <w:t>Git</w:t>
       </w:r>
+      <w:proofErr w:type="spellEnd"/>
     </w:p>
     <w:p>
       <w:pPr>
@@ -7355,11 +7572,19 @@
           <w:rFonts w:ascii="Times New Roman" w:hAnsi="Times New Roman" w:cs="Times New Roman"/>
         </w:rPr>
       </w:pPr>
-      <w:r>
-        <w:rPr>
-          <w:rFonts w:ascii="Times New Roman" w:hAnsi="Times New Roman" w:cs="Times New Roman"/>
-        </w:rPr>
-        <w:t xml:space="preserve">FluidUI </w:t>
+      <w:proofErr w:type="spellStart"/>
+      <w:r>
+        <w:rPr>
+          <w:rFonts w:ascii="Times New Roman" w:hAnsi="Times New Roman" w:cs="Times New Roman"/>
+        </w:rPr>
+        <w:t>FluidUI</w:t>
+      </w:r>
+      <w:proofErr w:type="spellEnd"/>
+      <w:r>
+        <w:rPr>
+          <w:rFonts w:ascii="Times New Roman" w:hAnsi="Times New Roman" w:cs="Times New Roman"/>
+        </w:rPr>
+        <w:t xml:space="preserve"> </w:t>
       </w:r>
       <w:hyperlink r:id="rId13" w:history="1">
         <w:r>
@@ -7438,8 +7663,16 @@
         <w:rPr>
           <w:rFonts w:ascii="Times New Roman" w:hAnsi="Times New Roman" w:cs="Times New Roman"/>
         </w:rPr>
-        <w:t>Microsoft Office 2013 Suite including, Word, Excel and Powerpoint</w:t>
-      </w:r>
+        <w:t xml:space="preserve">Microsoft Office 2013 Suite including, Word, Excel and </w:t>
+      </w:r>
+      <w:proofErr w:type="spellStart"/>
+      <w:r>
+        <w:rPr>
+          <w:rFonts w:ascii="Times New Roman" w:hAnsi="Times New Roman" w:cs="Times New Roman"/>
+        </w:rPr>
+        <w:t>Powerpoint</w:t>
+      </w:r>
+      <w:proofErr w:type="spellEnd"/>
     </w:p>
     <w:p>
       <w:pPr>
@@ -7597,11 +7830,19 @@
           <w:rFonts w:ascii="Times New Roman" w:hAnsi="Times New Roman" w:cs="Times New Roman"/>
         </w:rPr>
       </w:pPr>
-      <w:r>
-        <w:rPr>
-          <w:rFonts w:ascii="Times New Roman" w:hAnsi="Times New Roman" w:cs="Times New Roman"/>
-        </w:rPr>
-        <w:t>Umlet 13.3</w:t>
+      <w:proofErr w:type="spellStart"/>
+      <w:r>
+        <w:rPr>
+          <w:rFonts w:ascii="Times New Roman" w:hAnsi="Times New Roman" w:cs="Times New Roman"/>
+        </w:rPr>
+        <w:t>Umlet</w:t>
+      </w:r>
+      <w:proofErr w:type="spellEnd"/>
+      <w:r>
+        <w:rPr>
+          <w:rFonts w:ascii="Times New Roman" w:hAnsi="Times New Roman" w:cs="Times New Roman"/>
+        </w:rPr>
+        <w:t xml:space="preserve"> 13.3</w:t>
       </w:r>
     </w:p>
     <w:p>
@@ -7639,11 +7880,19 @@
           <w:rFonts w:ascii="Times New Roman" w:hAnsi="Times New Roman" w:cs="Times New Roman"/>
         </w:rPr>
       </w:pPr>
-      <w:r>
-        <w:rPr>
-          <w:rFonts w:ascii="Times New Roman" w:hAnsi="Times New Roman" w:cs="Times New Roman"/>
-        </w:rPr>
-        <w:t>ArgoUML 0.34</w:t>
+      <w:proofErr w:type="spellStart"/>
+      <w:r>
+        <w:rPr>
+          <w:rFonts w:ascii="Times New Roman" w:hAnsi="Times New Roman" w:cs="Times New Roman"/>
+        </w:rPr>
+        <w:t>ArgoUML</w:t>
+      </w:r>
+      <w:proofErr w:type="spellEnd"/>
+      <w:r>
+        <w:rPr>
+          <w:rFonts w:ascii="Times New Roman" w:hAnsi="Times New Roman" w:cs="Times New Roman"/>
+        </w:rPr>
+        <w:t xml:space="preserve"> 0.34</w:t>
       </w:r>
     </w:p>
     <w:p>
@@ -7999,20 +8248,20 @@
           <w:rFonts w:ascii="Times New Roman" w:hAnsi="Times New Roman" w:cs="Times New Roman"/>
         </w:rPr>
       </w:pPr>
-      <w:bookmarkStart w:id="32" w:name="_Toc435470428"/>
-      <w:bookmarkStart w:id="33" w:name="_Toc435470560"/>
-      <w:bookmarkStart w:id="34" w:name="_Toc435470674"/>
-      <w:bookmarkStart w:id="35" w:name="_Toc436769858"/>
+      <w:bookmarkStart w:id="31" w:name="_Toc435470428"/>
+      <w:bookmarkStart w:id="32" w:name="_Toc435470560"/>
+      <w:bookmarkStart w:id="33" w:name="_Toc435470674"/>
+      <w:bookmarkStart w:id="34" w:name="_Toc436769858"/>
       <w:r>
         <w:rPr>
           <w:rFonts w:ascii="Times New Roman" w:hAnsi="Times New Roman" w:cs="Times New Roman"/>
         </w:rPr>
         <w:t>Reusable Software Products</w:t>
       </w:r>
+      <w:bookmarkEnd w:id="31"/>
       <w:bookmarkEnd w:id="32"/>
       <w:bookmarkEnd w:id="33"/>
       <w:bookmarkEnd w:id="34"/>
-      <w:bookmarkEnd w:id="35"/>
     </w:p>
     <w:p>
       <w:pPr>
@@ -8027,7 +8276,13 @@
         <w:rPr>
           <w:rFonts w:ascii="Times New Roman" w:hAnsi="Times New Roman" w:cs="Times New Roman"/>
         </w:rPr>
-        <w:t>There are not any existing software products created by the development team or customer that are planned to be reused as part of this project.</w:t>
+        <w:t>There are no</w:t>
+      </w:r>
+      <w:r>
+        <w:rPr>
+          <w:rFonts w:ascii="Times New Roman" w:hAnsi="Times New Roman" w:cs="Times New Roman"/>
+        </w:rPr>
+        <w:t xml:space="preserve"> existing software products created by the development team or customer that are planned to be reused as part of this project.</w:t>
       </w:r>
     </w:p>
     <w:p>
@@ -8037,48 +8292,80 @@
           <w:rFonts w:ascii="Times New Roman" w:hAnsi="Times New Roman" w:cs="Times New Roman"/>
         </w:rPr>
       </w:pPr>
-      <w:bookmarkStart w:id="36" w:name="_Toc434167532"/>
-      <w:bookmarkStart w:id="37" w:name="_Toc435470451"/>
-      <w:bookmarkStart w:id="38" w:name="_Toc435470578"/>
-      <w:bookmarkStart w:id="39" w:name="_Toc435470692"/>
-      <w:bookmarkStart w:id="40" w:name="_Toc436769859"/>
+      <w:bookmarkStart w:id="35" w:name="_Toc434167532"/>
+      <w:bookmarkStart w:id="36" w:name="_Toc435470451"/>
+      <w:bookmarkStart w:id="37" w:name="_Toc435470578"/>
+      <w:bookmarkStart w:id="38" w:name="_Toc435470692"/>
+      <w:bookmarkStart w:id="39" w:name="_Toc436769859"/>
+      <w:bookmarkEnd w:id="35"/>
+      <w:r>
+        <w:rPr>
+          <w:rFonts w:ascii="Times New Roman" w:hAnsi="Times New Roman" w:cs="Times New Roman"/>
+        </w:rPr>
+        <w:t>Team Communication Strategy</w:t>
+      </w:r>
       <w:bookmarkEnd w:id="36"/>
-      <w:r>
-        <w:rPr>
-          <w:rFonts w:ascii="Times New Roman" w:hAnsi="Times New Roman" w:cs="Times New Roman"/>
-        </w:rPr>
-        <w:t>Team Communication Strategy</w:t>
-      </w:r>
       <w:bookmarkEnd w:id="37"/>
       <w:bookmarkEnd w:id="38"/>
       <w:bookmarkEnd w:id="39"/>
+    </w:p>
+    <w:p>
+      <w:pPr>
+        <w:rPr>
+          <w:rFonts w:ascii="Times New Roman" w:hAnsi="Times New Roman" w:cs="Times New Roman"/>
+        </w:rPr>
+      </w:pPr>
+    </w:p>
+    <w:p>
+      <w:pPr>
+        <w:rPr>
+          <w:rFonts w:ascii="Times New Roman" w:hAnsi="Times New Roman" w:cs="Times New Roman"/>
+        </w:rPr>
+      </w:pPr>
+      <w:r>
+        <w:rPr>
+          <w:rFonts w:ascii="Times New Roman" w:hAnsi="Times New Roman" w:cs="Times New Roman"/>
+        </w:rPr>
+        <w:t>The team has decided to meet weekly via skype on Mondays and Thursdays at 7:00 pm.  In person meetings and additional meetings will be scheduled as necessary.  The team will also use Canvas and UAH email for general communication during the semester. The team also has scheduled a weekly meet</w:t>
+      </w:r>
+      <w:r>
+        <w:rPr>
+          <w:rFonts w:ascii="Times New Roman" w:hAnsi="Times New Roman" w:cs="Times New Roman"/>
+        </w:rPr>
+        <w:t>ing (typically Mondays or Wednesdays) with the customer</w:t>
+      </w:r>
+      <w:r>
+        <w:rPr>
+          <w:rFonts w:ascii="Times New Roman" w:hAnsi="Times New Roman" w:cs="Times New Roman"/>
+        </w:rPr>
+        <w:t xml:space="preserve"> to discuss progress on the project, and exchange information.</w:t>
+      </w:r>
+      <w:r>
+        <w:rPr>
+          <w:rFonts w:ascii="Times New Roman" w:hAnsi="Times New Roman" w:cs="Times New Roman"/>
+        </w:rPr>
+        <w:t xml:space="preserve"> Meeting minutes are recorded for the team meetings in the Version Control System</w:t>
+      </w:r>
+      <w:r>
+        <w:rPr>
+          <w:rFonts w:ascii="Times New Roman" w:hAnsi="Times New Roman" w:cs="Times New Roman"/>
+        </w:rPr>
+        <w:t xml:space="preserve"> (presently GitHub)</w:t>
+      </w:r>
+      <w:r>
+        <w:rPr>
+          <w:rFonts w:ascii="Times New Roman" w:hAnsi="Times New Roman" w:cs="Times New Roman"/>
+        </w:rPr>
+        <w:t xml:space="preserve"> used by the team in addition to the version controlled items discussed in the configuration management plan section.</w:t>
+      </w:r>
+      <w:r>
+        <w:rPr>
+          <w:rFonts w:ascii="Times New Roman" w:hAnsi="Times New Roman" w:cs="Times New Roman"/>
+        </w:rPr>
+        <w:t xml:space="preserve"> When deemed appropriate customer meeting notes are recorded as well in the Version Control System. </w:t>
+      </w:r>
+      <w:bookmarkStart w:id="40" w:name="_GoBack"/>
       <w:bookmarkEnd w:id="40"/>
-    </w:p>
-    <w:p>
-      <w:pPr>
-        <w:rPr>
-          <w:rFonts w:ascii="Times New Roman" w:hAnsi="Times New Roman" w:cs="Times New Roman"/>
-        </w:rPr>
-      </w:pPr>
-    </w:p>
-    <w:p>
-      <w:pPr>
-        <w:rPr>
-          <w:rFonts w:ascii="Times New Roman" w:hAnsi="Times New Roman" w:cs="Times New Roman"/>
-        </w:rPr>
-      </w:pPr>
-      <w:r>
-        <w:rPr>
-          <w:rFonts w:ascii="Times New Roman" w:hAnsi="Times New Roman" w:cs="Times New Roman"/>
-        </w:rPr>
-        <w:t>The team has decided to meet weekly via skype on Mondays and Thursdays at 7:00 pm.  In person meetings and additional meetings will be scheduled as necessary.  The team will also use Canvas and UAH email for general communication during the semester. The team also has scheduled a weekly meeting with the customer on Mondays to discuss progress on the project, and exchange information.</w:t>
-      </w:r>
-      <w:r>
-        <w:rPr>
-          <w:rFonts w:ascii="Times New Roman" w:hAnsi="Times New Roman" w:cs="Times New Roman"/>
-        </w:rPr>
-        <w:t xml:space="preserve"> Meeting minutes are recorded for the team meetings in the Version Control System used by the team in addition to the version controlled items discussed in the configuration management plan section.</w:t>
-      </w:r>
     </w:p>
     <w:p>
       <w:pPr>
@@ -8130,7 +8417,21 @@
         <w:rPr>
           <w:rFonts w:ascii="Times New Roman" w:hAnsi="Times New Roman" w:cs="Times New Roman"/>
         </w:rPr>
-        <w:t>The Quality Assurance (QA) plan describes how the team will implement a procedure to ensure that all products are delivered with the highest quality possible.  Each team member will review all work products before acceptance and delivery to the customer.  Informal peer reviews of all work products will be conducted multiple times a week.  An informal peer review is considered any review where feedback is provided to the author, but a record is not keep about the details of the feedback.   Formal peer reviews are reviews in which the members formally discuss issues and document any issues related to the work product.    The formal review type will be round robin with comments and suggestions from each team member provided.  During the review, all work products will be reviewed for overall quality and correctness.  After the review is performed, the Configuration Manager is responsible for verifying that all of the accepted comments and input from each team member has been addressed, and that the overall product has all of the required components.  These issues will be documented via YouTrack, and once addressed the issue will be marked as fixed by the configuration manager.   Before final acceptance of each work product a Formal Peer Review must be performed.  The roles of the formal review are described below in section 1.4.2.</w:t>
+        <w:t xml:space="preserve">The Quality Assurance (QA) plan describes how the team will implement a procedure to ensure that all products are delivered with the highest quality possible.  Each team member will review all work products before acceptance and delivery to the customer.  Informal peer reviews of all work products will be conducted multiple times a week.  An informal peer review is considered any review where feedback is provided to the author, but a record is not keep about the details of the feedback.   Formal peer reviews are reviews in which the members formally discuss issues and document any issues related to the work product.    The formal review type will be round robin with comments and suggestions from each team member provided.  During the review, all work products will be reviewed for overall quality and correctness.  After the review is performed, the Configuration Manager is responsible for verifying that all of the accepted comments and input from each team member has been addressed, and that the overall product has all of the required components.  These issues will be documented via </w:t>
+      </w:r>
+      <w:proofErr w:type="spellStart"/>
+      <w:r>
+        <w:rPr>
+          <w:rFonts w:ascii="Times New Roman" w:hAnsi="Times New Roman" w:cs="Times New Roman"/>
+        </w:rPr>
+        <w:t>YouTrack</w:t>
+      </w:r>
+      <w:proofErr w:type="spellEnd"/>
+      <w:r>
+        <w:rPr>
+          <w:rFonts w:ascii="Times New Roman" w:hAnsi="Times New Roman" w:cs="Times New Roman"/>
+        </w:rPr>
+        <w:t>, and once addressed the issue will be marked as fixed by the configuration manager.   Before final acceptance of each work product a Formal Peer Review must be performed.  The roles of the formal review are described below in section 1.4.2.</w:t>
       </w:r>
     </w:p>
     <w:p>
@@ -8150,6 +8451,7 @@
         <w:rPr>
           <w:rFonts w:ascii="Times New Roman" w:hAnsi="Times New Roman" w:cs="Times New Roman"/>
         </w:rPr>
+        <w:lastRenderedPageBreak/>
         <w:t>Quality Assurance Audit</w:t>
       </w:r>
       <w:bookmarkEnd w:id="47"/>
@@ -8182,7 +8484,6 @@
         <w:rPr>
           <w:rFonts w:ascii="Times New Roman" w:hAnsi="Times New Roman" w:cs="Times New Roman"/>
         </w:rPr>
-        <w:lastRenderedPageBreak/>
         <w:t>QA Audits will be performed using a defect-based checklist focusing in three specific areas.  The Configuration Manager is responsible for making sure audits are performed and the feedback is received from each group member.  The first area of focus is the defect of omission.  The following questions will be used as a basis to review the requirements for defects of omission:</w:t>
       </w:r>
     </w:p>
@@ -8337,7 +8638,35 @@
         <w:rPr>
           <w:rFonts w:ascii="Times New Roman" w:hAnsi="Times New Roman" w:cs="Times New Roman"/>
         </w:rPr>
-        <w:t>The second area of focus is the defect of un-measureability.  The following questions were used as a basis to review the requirements for defects of un-measureability:</w:t>
+        <w:t>The second area of focus is the defect of un-</w:t>
+      </w:r>
+      <w:proofErr w:type="spellStart"/>
+      <w:r>
+        <w:rPr>
+          <w:rFonts w:ascii="Times New Roman" w:hAnsi="Times New Roman" w:cs="Times New Roman"/>
+        </w:rPr>
+        <w:t>measureability</w:t>
+      </w:r>
+      <w:proofErr w:type="spellEnd"/>
+      <w:r>
+        <w:rPr>
+          <w:rFonts w:ascii="Times New Roman" w:hAnsi="Times New Roman" w:cs="Times New Roman"/>
+        </w:rPr>
+        <w:t>.  The following questions were used as a basis to review the requirements for defects of un-</w:t>
+      </w:r>
+      <w:proofErr w:type="spellStart"/>
+      <w:r>
+        <w:rPr>
+          <w:rFonts w:ascii="Times New Roman" w:hAnsi="Times New Roman" w:cs="Times New Roman"/>
+        </w:rPr>
+        <w:t>measureability</w:t>
+      </w:r>
+      <w:proofErr w:type="spellEnd"/>
+      <w:r>
+        <w:rPr>
+          <w:rFonts w:ascii="Times New Roman" w:hAnsi="Times New Roman" w:cs="Times New Roman"/>
+        </w:rPr>
+        <w:t>:</w:t>
       </w:r>
     </w:p>
     <w:p>
@@ -8570,6 +8899,7 @@
         <w:rPr>
           <w:rFonts w:ascii="Times New Roman" w:hAnsi="Times New Roman" w:cs="Times New Roman"/>
         </w:rPr>
+        <w:lastRenderedPageBreak/>
         <w:t>Risk Evaluation</w:t>
       </w:r>
       <w:bookmarkEnd w:id="60"/>
@@ -8587,14 +8917,7 @@
         <w:rPr>
           <w:rFonts w:ascii="Times New Roman" w:hAnsi="Times New Roman" w:cs="Times New Roman"/>
         </w:rPr>
-        <w:t xml:space="preserve">Each risk that is identified for the project are evaluated to determine the likelihood of the risk and the impact of the risk. The likelihood of the risk is the probability that the event described by the risk will occur. The impact is an evaluation of how much the event will affect the project if it occurs. Examples of things that impact a project include changes to the amount of work that is needed to complete the project, </w:t>
-      </w:r>
-      <w:r>
-        <w:rPr>
-          <w:rFonts w:ascii="Times New Roman" w:hAnsi="Times New Roman" w:cs="Times New Roman"/>
-        </w:rPr>
-        <w:lastRenderedPageBreak/>
-        <w:t>the availability of team members to work on the project, and the changes to the timeline or schedule for the project. The likelihood of a risk combined with its impact produce the severity of the risk. A qualitative approach has been chosen by the team to describe the likelihood, the impact, and the severity of a risk. There are three tiers for each: low, medium, high. Each tier is described below:</w:t>
+        <w:t>Each risk that is identified for the project are evaluated to determine the likelihood of the risk and the impact of the risk. The likelihood of the risk is the probability that the event described by the risk will occur. The impact is an evaluation of how much the event will affect the project if it occurs. Examples of things that impact a project include changes to the amount of work that is needed to complete the project, the availability of team members to work on the project, and the changes to the timeline or schedule for the project. The likelihood of a risk combined with its impact produce the severity of the risk. A qualitative approach has been chosen by the team to describe the likelihood, the impact, and the severity of a risk. There are three tiers for each: low, medium, high. Each tier is described below:</w:t>
       </w:r>
     </w:p>
     <w:tbl>
@@ -9137,7 +9460,21 @@
         <w:rPr>
           <w:rFonts w:ascii="Times New Roman" w:hAnsi="Times New Roman" w:cs="Times New Roman"/>
         </w:rPr>
-        <w:t xml:space="preserve"> RISK Characterisitics Table</w:t>
+        <w:t xml:space="preserve"> RISK </w:t>
+      </w:r>
+      <w:proofErr w:type="spellStart"/>
+      <w:r>
+        <w:rPr>
+          <w:rFonts w:ascii="Times New Roman" w:hAnsi="Times New Roman" w:cs="Times New Roman"/>
+        </w:rPr>
+        <w:t>Characterisitics</w:t>
+      </w:r>
+      <w:proofErr w:type="spellEnd"/>
+      <w:r>
+        <w:rPr>
+          <w:rFonts w:ascii="Times New Roman" w:hAnsi="Times New Roman" w:cs="Times New Roman"/>
+        </w:rPr>
+        <w:t xml:space="preserve"> Table</w:t>
       </w:r>
     </w:p>
     <w:p>
@@ -9858,7 +10195,21 @@
         <w:rPr>
           <w:rFonts w:ascii="Times New Roman" w:hAnsi="Times New Roman" w:cs="Times New Roman"/>
         </w:rPr>
-        <w:t xml:space="preserve"> RIsk Severity Mapping to Other Risk Characteristics</w:t>
+        <w:t xml:space="preserve"> </w:t>
+      </w:r>
+      <w:proofErr w:type="spellStart"/>
+      <w:r>
+        <w:rPr>
+          <w:rFonts w:ascii="Times New Roman" w:hAnsi="Times New Roman" w:cs="Times New Roman"/>
+        </w:rPr>
+        <w:t>RIsk</w:t>
+      </w:r>
+      <w:proofErr w:type="spellEnd"/>
+      <w:r>
+        <w:rPr>
+          <w:rFonts w:ascii="Times New Roman" w:hAnsi="Times New Roman" w:cs="Times New Roman"/>
+        </w:rPr>
+        <w:t xml:space="preserve"> Severity Mapping to Other Risk Characteristics</w:t>
       </w:r>
     </w:p>
     <w:p>
@@ -10076,6 +10427,7 @@
         <w:rPr>
           <w:rFonts w:ascii="Times New Roman" w:hAnsi="Times New Roman" w:cs="Times New Roman"/>
         </w:rPr>
+        <w:lastRenderedPageBreak/>
         <w:t xml:space="preserve">As part of the weekly meetings among the team, each team member is to discuss any obstacles they are experiencing with the tasks that they are currently working on. If any of these obstacles continue to exist, after the meeting. It is the responsibility of the project manager to record the obstacle as a project risk. </w:t>
       </w:r>
     </w:p>
@@ -10089,14 +10441,7 @@
         <w:rPr>
           <w:rFonts w:ascii="Times New Roman" w:hAnsi="Times New Roman" w:cs="Times New Roman"/>
         </w:rPr>
-        <w:t xml:space="preserve">As part of the weekly meeting among the team, each team member is to discuss the overall plan for the next week’s development and the current plan for upcoming targets on the schedule. Any issues that arise </w:t>
-      </w:r>
-      <w:r>
-        <w:rPr>
-          <w:rFonts w:ascii="Times New Roman" w:hAnsi="Times New Roman" w:cs="Times New Roman"/>
-        </w:rPr>
-        <w:lastRenderedPageBreak/>
-        <w:t>out of the discussion involving either execution of the plan or feasibility of accomplishing the targets on the schedule should be recorded by the project manager as a project risk.</w:t>
+        <w:t>As part of the weekly meeting among the team, each team member is to discuss the overall plan for the next week’s development and the current plan for upcoming targets on the schedule. Any issues that arise out of the discussion involving either execution of the plan or feasibility of accomplishing the targets on the schedule should be recorded by the project manager as a project risk.</w:t>
       </w:r>
     </w:p>
     <w:p>
@@ -10432,20 +10777,14 @@
           <w:rFonts w:ascii="Times New Roman" w:hAnsi="Times New Roman" w:cs="Times New Roman"/>
           <w:i/>
         </w:rPr>
+        <w:lastRenderedPageBreak/>
         <w:t>Moderator:</w:t>
       </w:r>
       <w:r>
         <w:rPr>
           <w:rFonts w:ascii="Times New Roman" w:hAnsi="Times New Roman" w:cs="Times New Roman"/>
         </w:rPr>
-        <w:t xml:space="preserve">  The Moderator oversees formal reviews and drives the discussion.  This person will step through the work item, asking if reviewers have any defects that need to be discussed for that increment.  The Project Manager will normally fulfill the role of the moderator, unless specified otherwise. Responsible for verifying that all of the comments and input from each team member </w:t>
-      </w:r>
-      <w:r>
-        <w:rPr>
-          <w:rFonts w:ascii="Times New Roman" w:hAnsi="Times New Roman" w:cs="Times New Roman"/>
-        </w:rPr>
-        <w:lastRenderedPageBreak/>
-        <w:t>has been addressed, and that the overall product has all of the required components included before submission. The Moderator ensures that the team is building the product correctly.</w:t>
+        <w:t xml:space="preserve">  The Moderator oversees formal reviews and drives the discussion.  This person will step through the work item, asking if reviewers have any defects that need to be discussed for that increment.  The Project Manager will normally fulfill the role of the moderator, unless specified otherwise. Responsible for verifying that all of the comments and input from each team member has been addressed, and that the overall product has all of the required components included before submission. The Moderator ensures that the team is building the product correctly.</w:t>
       </w:r>
     </w:p>
     <w:p>
@@ -10906,8 +11245,16 @@
               <w:rPr>
                 <w:rFonts w:ascii="Times New Roman" w:hAnsi="Times New Roman" w:cs="Times New Roman"/>
               </w:rPr>
-              <w:t>Rashad Madyun</w:t>
-            </w:r>
+              <w:t xml:space="preserve">Rashad </w:t>
+            </w:r>
+            <w:proofErr w:type="spellStart"/>
+            <w:r>
+              <w:rPr>
+                <w:rFonts w:ascii="Times New Roman" w:hAnsi="Times New Roman" w:cs="Times New Roman"/>
+              </w:rPr>
+              <w:t>Madyun</w:t>
+            </w:r>
+            <w:proofErr w:type="spellEnd"/>
           </w:p>
         </w:tc>
       </w:tr>
@@ -10965,8 +11312,16 @@
               <w:rPr>
                 <w:rFonts w:ascii="Times New Roman" w:hAnsi="Times New Roman" w:cs="Times New Roman"/>
               </w:rPr>
-              <w:t>Stephen Jalbert</w:t>
-            </w:r>
+              <w:t xml:space="preserve">Stephen </w:t>
+            </w:r>
+            <w:proofErr w:type="spellStart"/>
+            <w:r>
+              <w:rPr>
+                <w:rFonts w:ascii="Times New Roman" w:hAnsi="Times New Roman" w:cs="Times New Roman"/>
+              </w:rPr>
+              <w:t>Jalbert</w:t>
+            </w:r>
+            <w:proofErr w:type="spellEnd"/>
           </w:p>
         </w:tc>
       </w:tr>
@@ -11080,8 +11435,16 @@
               <w:rPr>
                 <w:rFonts w:ascii="Times New Roman" w:hAnsi="Times New Roman" w:cs="Times New Roman"/>
               </w:rPr>
-              <w:t>Stephen Jalbert</w:t>
-            </w:r>
+              <w:t xml:space="preserve">Stephen </w:t>
+            </w:r>
+            <w:proofErr w:type="spellStart"/>
+            <w:r>
+              <w:rPr>
+                <w:rFonts w:ascii="Times New Roman" w:hAnsi="Times New Roman" w:cs="Times New Roman"/>
+              </w:rPr>
+              <w:t>Jalbert</w:t>
+            </w:r>
+            <w:proofErr w:type="spellEnd"/>
           </w:p>
         </w:tc>
       </w:tr>
@@ -11452,6 +11815,7 @@
         <w:rPr>
           <w:rFonts w:ascii="Times New Roman" w:hAnsi="Times New Roman" w:cs="Times New Roman"/>
         </w:rPr>
+        <w:lastRenderedPageBreak/>
         <w:t>Change Control</w:t>
       </w:r>
       <w:bookmarkEnd w:id="105"/>
@@ -11472,14 +11836,21 @@
         <w:rPr>
           <w:rFonts w:ascii="Times New Roman" w:hAnsi="Times New Roman" w:cs="Times New Roman"/>
         </w:rPr>
-        <w:t xml:space="preserve">This section describes the process in which changes are made and incorporated into the work products of this project. The primary vehicle for incorporating changes is through a change request. Change requests are made from YouTrack, and a formal review must be made for changes made according to a given </w:t>
-      </w:r>
-      <w:r>
-        <w:rPr>
-          <w:rFonts w:ascii="Times New Roman" w:hAnsi="Times New Roman" w:cs="Times New Roman"/>
-        </w:rPr>
-        <w:lastRenderedPageBreak/>
-        <w:t>change request prior being incorporated into a baseline of a product. Changes added to a baseline are tracked with version information.</w:t>
+        <w:t xml:space="preserve">This section describes the process in which changes are made and incorporated into the work products of this project. The primary vehicle for incorporating changes is through a change request. Change requests are made from </w:t>
+      </w:r>
+      <w:proofErr w:type="spellStart"/>
+      <w:r>
+        <w:rPr>
+          <w:rFonts w:ascii="Times New Roman" w:hAnsi="Times New Roman" w:cs="Times New Roman"/>
+        </w:rPr>
+        <w:t>YouTrack</w:t>
+      </w:r>
+      <w:proofErr w:type="spellEnd"/>
+      <w:r>
+        <w:rPr>
+          <w:rFonts w:ascii="Times New Roman" w:hAnsi="Times New Roman" w:cs="Times New Roman"/>
+        </w:rPr>
+        <w:t>, and a formal review must be made for changes made according to a given change request prior being incorporated into a baseline of a product. Changes added to a baseline are tracked with version information.</w:t>
       </w:r>
     </w:p>
     <w:p>
@@ -11502,7 +11873,21 @@
           <w:rFonts w:ascii="Times New Roman" w:hAnsi="Times New Roman" w:cs="Times New Roman"/>
         </w:rPr>
         <w:br/>
-        <w:t>The tags in Git will be used to mark releases and versions.    For a product release, new branch will be created inside GitHub to act as the baseline.  Each version controlled document will also include a Revision History page describing the changes made since the original document that lead to the creation of a given version. Source code included with a release will include a Release Notes Document that describes the changes and features included in the version as well as revision history.</w:t>
+        <w:t xml:space="preserve">The tags in </w:t>
+      </w:r>
+      <w:proofErr w:type="spellStart"/>
+      <w:r>
+        <w:rPr>
+          <w:rFonts w:ascii="Times New Roman" w:hAnsi="Times New Roman" w:cs="Times New Roman"/>
+        </w:rPr>
+        <w:t>Git</w:t>
+      </w:r>
+      <w:proofErr w:type="spellEnd"/>
+      <w:r>
+        <w:rPr>
+          <w:rFonts w:ascii="Times New Roman" w:hAnsi="Times New Roman" w:cs="Times New Roman"/>
+        </w:rPr>
+        <w:t xml:space="preserve"> will be used to mark releases and versions.    For a product release, new branch will be created inside GitHub to act as the baseline.  Each version controlled document will also include a Revision History page describing the changes made since the original document that lead to the creation of a given version. Source code included with a release will include a Release Notes Document that describes the changes and features included in the version as well as revision history.</w:t>
       </w:r>
     </w:p>
     <w:p>
@@ -11555,7 +11940,21 @@
         <w:rPr>
           <w:rFonts w:ascii="Times New Roman" w:hAnsi="Times New Roman" w:cs="Times New Roman"/>
         </w:rPr>
-        <w:t>When making changes to a document, the revision history will be kept track of within a table in the document for all changes.  Version numbering will start with 1.0 and increment a whole number for every major change and in decimal increments for minor changes.  The first version of a product is one that has gone through a peer review from all group members and has been accepted.  Google drive will also be utilized by the group to edit and modify work products that are currently under development.  Once a work product has been approved and accepted this will be documented within YouTrack and the document will then be moved to the GitHub repository and versioned.</w:t>
+        <w:t xml:space="preserve">When making changes to a document, the revision history will be kept track of within a table in the document for all changes.  Version numbering will start with 1.0 and increment a whole number for every major change and in decimal increments for minor changes.  The first version of a product is one that has gone through a peer review from all group members and has been accepted.  Google drive will also be utilized by the group to edit and modify work products that are currently under development.  Once a work product has been approved and accepted this will be documented within </w:t>
+      </w:r>
+      <w:proofErr w:type="spellStart"/>
+      <w:r>
+        <w:rPr>
+          <w:rFonts w:ascii="Times New Roman" w:hAnsi="Times New Roman" w:cs="Times New Roman"/>
+        </w:rPr>
+        <w:t>YouTrack</w:t>
+      </w:r>
+      <w:proofErr w:type="spellEnd"/>
+      <w:r>
+        <w:rPr>
+          <w:rFonts w:ascii="Times New Roman" w:hAnsi="Times New Roman" w:cs="Times New Roman"/>
+        </w:rPr>
+        <w:t xml:space="preserve"> and the document will then be moved to the GitHub repository and versioned.</w:t>
       </w:r>
       <w:bookmarkStart w:id="112" w:name="_Toc434167540"/>
       <w:bookmarkStart w:id="113" w:name="_Toc435470435"/>
@@ -11697,9 +12096,17 @@
         <w:rPr>
           <w:rFonts w:ascii="Times New Roman" w:hAnsi="Times New Roman" w:cs="Times New Roman"/>
         </w:rPr>
-        <w:t xml:space="preserve"> Creating a New Document WorkFlow</w:t>
+        <w:t xml:space="preserve"> Creating a New Document </w:t>
+      </w:r>
+      <w:proofErr w:type="spellStart"/>
+      <w:r>
+        <w:rPr>
+          <w:rFonts w:ascii="Times New Roman" w:hAnsi="Times New Roman" w:cs="Times New Roman"/>
+        </w:rPr>
+        <w:t>WorkFlow</w:t>
       </w:r>
       <w:bookmarkEnd w:id="116"/>
+      <w:proofErr w:type="spellEnd"/>
     </w:p>
     <w:p>
       <w:pPr>
@@ -11761,7 +12168,21 @@
         <w:rPr>
           <w:rFonts w:ascii="Times New Roman" w:hAnsi="Times New Roman" w:cs="Times New Roman"/>
         </w:rPr>
-        <w:t>When draft is complete setup review in YouTrack.</w:t>
+        <w:t xml:space="preserve">When draft is complete setup review in </w:t>
+      </w:r>
+      <w:proofErr w:type="spellStart"/>
+      <w:r>
+        <w:rPr>
+          <w:rFonts w:ascii="Times New Roman" w:hAnsi="Times New Roman" w:cs="Times New Roman"/>
+        </w:rPr>
+        <w:t>YouTrack</w:t>
+      </w:r>
+      <w:proofErr w:type="spellEnd"/>
+      <w:r>
+        <w:rPr>
+          <w:rFonts w:ascii="Times New Roman" w:hAnsi="Times New Roman" w:cs="Times New Roman"/>
+        </w:rPr>
+        <w:t>.</w:t>
       </w:r>
     </w:p>
     <w:p>
@@ -12025,7 +12446,21 @@
         <w:rPr>
           <w:rFonts w:ascii="Times New Roman" w:hAnsi="Times New Roman" w:cs="Times New Roman"/>
         </w:rPr>
-        <w:t>When draft of update is complete setup review in YouTrack.</w:t>
+        <w:t xml:space="preserve">When draft of update is complete setup review in </w:t>
+      </w:r>
+      <w:proofErr w:type="spellStart"/>
+      <w:r>
+        <w:rPr>
+          <w:rFonts w:ascii="Times New Roman" w:hAnsi="Times New Roman" w:cs="Times New Roman"/>
+        </w:rPr>
+        <w:t>YouTrack</w:t>
+      </w:r>
+      <w:proofErr w:type="spellEnd"/>
+      <w:r>
+        <w:rPr>
+          <w:rFonts w:ascii="Times New Roman" w:hAnsi="Times New Roman" w:cs="Times New Roman"/>
+        </w:rPr>
+        <w:t>.</w:t>
       </w:r>
     </w:p>
     <w:p>
@@ -12285,7 +12720,25 @@
           <w:color w:val="222222"/>
           <w:shd w:val="clear" w:color="auto" w:fill="FFFFFF"/>
         </w:rPr>
-        <w:t>A Header is added to the YouTrack issue to describe people</w:t>
+        <w:t xml:space="preserve">A Header is added to the </w:t>
+      </w:r>
+      <w:proofErr w:type="spellStart"/>
+      <w:r>
+        <w:rPr>
+          <w:rFonts w:ascii="Times New Roman" w:hAnsi="Times New Roman" w:cs="Times New Roman"/>
+          <w:color w:val="222222"/>
+          <w:shd w:val="clear" w:color="auto" w:fill="FFFFFF"/>
+        </w:rPr>
+        <w:t>YouTrack</w:t>
+      </w:r>
+      <w:proofErr w:type="spellEnd"/>
+      <w:r>
+        <w:rPr>
+          <w:rFonts w:ascii="Times New Roman" w:hAnsi="Times New Roman" w:cs="Times New Roman"/>
+          <w:color w:val="222222"/>
+          <w:shd w:val="clear" w:color="auto" w:fill="FFFFFF"/>
+        </w:rPr>
+        <w:t xml:space="preserve"> issue to describe people</w:t>
       </w:r>
       <w:r>
         <w:rPr>
@@ -12902,7 +13355,21 @@
         <w:rPr>
           <w:rFonts w:ascii="Times New Roman" w:hAnsi="Times New Roman" w:cs="Times New Roman"/>
         </w:rPr>
-        <w:t>A Change Request is issued on YouTrack as a proposed change.</w:t>
+        <w:t xml:space="preserve">A Change Request is issued on </w:t>
+      </w:r>
+      <w:proofErr w:type="spellStart"/>
+      <w:r>
+        <w:rPr>
+          <w:rFonts w:ascii="Times New Roman" w:hAnsi="Times New Roman" w:cs="Times New Roman"/>
+        </w:rPr>
+        <w:t>YouTrack</w:t>
+      </w:r>
+      <w:proofErr w:type="spellEnd"/>
+      <w:r>
+        <w:rPr>
+          <w:rFonts w:ascii="Times New Roman" w:hAnsi="Times New Roman" w:cs="Times New Roman"/>
+        </w:rPr>
+        <w:t xml:space="preserve"> as a proposed change.</w:t>
       </w:r>
     </w:p>
     <w:p>
@@ -13258,7 +13725,21 @@
         <w:rPr>
           <w:rFonts w:ascii="Times New Roman" w:hAnsi="Times New Roman" w:cs="Times New Roman"/>
         </w:rPr>
-        <w:t xml:space="preserve">A Change Request is created on YouTrack for a proposed change. </w:t>
+        <w:t xml:space="preserve">A Change Request is created on </w:t>
+      </w:r>
+      <w:proofErr w:type="spellStart"/>
+      <w:r>
+        <w:rPr>
+          <w:rFonts w:ascii="Times New Roman" w:hAnsi="Times New Roman" w:cs="Times New Roman"/>
+        </w:rPr>
+        <w:t>YouTrack</w:t>
+      </w:r>
+      <w:proofErr w:type="spellEnd"/>
+      <w:r>
+        <w:rPr>
+          <w:rFonts w:ascii="Times New Roman" w:hAnsi="Times New Roman" w:cs="Times New Roman"/>
+        </w:rPr>
+        <w:t xml:space="preserve"> for a proposed change. </w:t>
       </w:r>
     </w:p>
     <w:p>
@@ -13331,7 +13812,21 @@
         <w:rPr>
           <w:rFonts w:ascii="Times New Roman" w:hAnsi="Times New Roman" w:cs="Times New Roman"/>
         </w:rPr>
-        <w:t>When the change has been is worked, Pull target baseline release branch to the targeted Change/Bug branch.</w:t>
+        <w:t xml:space="preserve">When the change has been </w:t>
+      </w:r>
+      <w:proofErr w:type="gramStart"/>
+      <w:r>
+        <w:rPr>
+          <w:rFonts w:ascii="Times New Roman" w:hAnsi="Times New Roman" w:cs="Times New Roman"/>
+        </w:rPr>
+        <w:t>is</w:t>
+      </w:r>
+      <w:proofErr w:type="gramEnd"/>
+      <w:r>
+        <w:rPr>
+          <w:rFonts w:ascii="Times New Roman" w:hAnsi="Times New Roman" w:cs="Times New Roman"/>
+        </w:rPr>
+        <w:t xml:space="preserve"> worked, Pull target baseline release branch to the targeted Change/Bug branch.</w:t>
       </w:r>
     </w:p>
     <w:p>
@@ -13723,7 +14218,25 @@
           <w:color w:val="222222"/>
           <w:shd w:val="clear" w:color="auto" w:fill="FFFFFF"/>
         </w:rPr>
-        <w:t>A Header is added to the YouTrack issue to describe people</w:t>
+        <w:t xml:space="preserve">A Header is added to the </w:t>
+      </w:r>
+      <w:proofErr w:type="spellStart"/>
+      <w:r>
+        <w:rPr>
+          <w:rFonts w:ascii="Times New Roman" w:hAnsi="Times New Roman" w:cs="Times New Roman"/>
+          <w:color w:val="222222"/>
+          <w:shd w:val="clear" w:color="auto" w:fill="FFFFFF"/>
+        </w:rPr>
+        <w:t>YouTrack</w:t>
+      </w:r>
+      <w:proofErr w:type="spellEnd"/>
+      <w:r>
+        <w:rPr>
+          <w:rFonts w:ascii="Times New Roman" w:hAnsi="Times New Roman" w:cs="Times New Roman"/>
+          <w:color w:val="222222"/>
+          <w:shd w:val="clear" w:color="auto" w:fill="FFFFFF"/>
+        </w:rPr>
+        <w:t xml:space="preserve"> issue to describe people</w:t>
       </w:r>
       <w:r>
         <w:rPr>
@@ -14873,8 +15386,8 @@
         </w:rPr>
       </w:pPr>
       <w:bookmarkStart w:id="153" w:name="_Toc434167539"/>
-      <w:bookmarkStart w:id="154" w:name="_Toc405229137"/>
-      <w:bookmarkStart w:id="155" w:name="_Toc436769873"/>
+      <w:bookmarkStart w:id="154" w:name="_Toc436769873"/>
+      <w:bookmarkStart w:id="155" w:name="_Toc405229137"/>
       <w:bookmarkEnd w:id="153"/>
       <w:r>
         <w:rPr>
@@ -14882,7 +15395,7 @@
         </w:rPr>
         <w:t>Hardware Configuration Management</w:t>
       </w:r>
-      <w:bookmarkEnd w:id="155"/>
+      <w:bookmarkEnd w:id="154"/>
       <w:r>
         <w:rPr>
           <w:rFonts w:ascii="Times New Roman" w:hAnsi="Times New Roman" w:cs="Times New Roman"/>
@@ -15145,7 +15658,21 @@
         <w:rPr>
           <w:rFonts w:ascii="Times New Roman" w:hAnsi="Times New Roman" w:cs="Times New Roman"/>
         </w:rPr>
-        <w:t>This section describes the process in which changes are made and incorporated into the work products of this project. The primary vehicle for incorporating changes is through a change request. Change requests are made from YouTrack, and a formal review must be made for changes made according to a given change request prior being incorporated into a baseline of a product. Changes added to a baseline are tracked with version information.</w:t>
+        <w:t xml:space="preserve">This section describes the process in which changes are made and incorporated into the work products of this project. The primary vehicle for incorporating changes is through a change request. Change requests are made from </w:t>
+      </w:r>
+      <w:proofErr w:type="spellStart"/>
+      <w:r>
+        <w:rPr>
+          <w:rFonts w:ascii="Times New Roman" w:hAnsi="Times New Roman" w:cs="Times New Roman"/>
+        </w:rPr>
+        <w:t>YouTrack</w:t>
+      </w:r>
+      <w:proofErr w:type="spellEnd"/>
+      <w:r>
+        <w:rPr>
+          <w:rFonts w:ascii="Times New Roman" w:hAnsi="Times New Roman" w:cs="Times New Roman"/>
+        </w:rPr>
+        <w:t>, and a formal review must be made for changes made according to a given change request prior being incorporated into a baseline of a product. Changes added to a baseline are tracked with version information.</w:t>
       </w:r>
     </w:p>
     <w:p>
@@ -15168,7 +15695,21 @@
           <w:rFonts w:ascii="Times New Roman" w:hAnsi="Times New Roman" w:cs="Times New Roman"/>
         </w:rPr>
         <w:br/>
-        <w:t>The tags in Git will be used to mark releases and versions.    For a product release, new branch will be created inside GitHub to act as the baseline.  Each version controlled document will also include a Revision History page describing the changes made since the original document that lead to the creation of a given version. Source code included with a release will include a Release Notes Document that describes the changes and features included in the version as well as revision history.</w:t>
+        <w:t xml:space="preserve">The tags in </w:t>
+      </w:r>
+      <w:proofErr w:type="spellStart"/>
+      <w:r>
+        <w:rPr>
+          <w:rFonts w:ascii="Times New Roman" w:hAnsi="Times New Roman" w:cs="Times New Roman"/>
+        </w:rPr>
+        <w:t>Git</w:t>
+      </w:r>
+      <w:proofErr w:type="spellEnd"/>
+      <w:r>
+        <w:rPr>
+          <w:rFonts w:ascii="Times New Roman" w:hAnsi="Times New Roman" w:cs="Times New Roman"/>
+        </w:rPr>
+        <w:t xml:space="preserve"> will be used to mark releases and versions.    For a product release, new branch will be created inside GitHub to act as the baseline.  Each version controlled document will also include a Revision History page describing the changes made since the original document that lead to the creation of a given version. Source code included with a release will include a Release Notes Document that describes the changes and features included in the version as well as revision history.</w:t>
       </w:r>
     </w:p>
     <w:p>
@@ -15222,7 +15763,21 @@
           <w:rFonts w:ascii="Times New Roman" w:hAnsi="Times New Roman" w:cs="Times New Roman"/>
         </w:rPr>
         <w:lastRenderedPageBreak/>
-        <w:t>gone through a peer review from all group members and has been accepted.  Google drive will also be utilized by the group to edit and modify work products that are currently under development.  Once a work product has been approved and accepted this will be documented within YouTrack and the document will then be moved to the GitHub repository and versioned.</w:t>
+        <w:t xml:space="preserve">gone through a peer review from all group members and has been accepted.  Google drive will also be utilized by the group to edit and modify work products that are currently under development.  Once a work product has been approved and accepted this will be documented within </w:t>
+      </w:r>
+      <w:proofErr w:type="spellStart"/>
+      <w:r>
+        <w:rPr>
+          <w:rFonts w:ascii="Times New Roman" w:hAnsi="Times New Roman" w:cs="Times New Roman"/>
+        </w:rPr>
+        <w:t>YouTrack</w:t>
+      </w:r>
+      <w:proofErr w:type="spellEnd"/>
+      <w:r>
+        <w:rPr>
+          <w:rFonts w:ascii="Times New Roman" w:hAnsi="Times New Roman" w:cs="Times New Roman"/>
+        </w:rPr>
+        <w:t xml:space="preserve"> and the document will then be moved to the GitHub repository and versioned.</w:t>
       </w:r>
     </w:p>
     <w:p>
@@ -15365,9 +15920,17 @@
         <w:rPr>
           <w:rFonts w:ascii="Times New Roman" w:hAnsi="Times New Roman" w:cs="Times New Roman"/>
         </w:rPr>
-        <w:t xml:space="preserve"> Creating a New Document WorkFlow</w:t>
+        <w:t xml:space="preserve"> Creating a New Document </w:t>
+      </w:r>
+      <w:proofErr w:type="spellStart"/>
+      <w:r>
+        <w:rPr>
+          <w:rFonts w:ascii="Times New Roman" w:hAnsi="Times New Roman" w:cs="Times New Roman"/>
+        </w:rPr>
+        <w:t>WorkFlow</w:t>
       </w:r>
       <w:bookmarkEnd w:id="158"/>
+      <w:proofErr w:type="spellEnd"/>
     </w:p>
     <w:p>
       <w:pPr>
@@ -15429,7 +15992,21 @@
         <w:rPr>
           <w:rFonts w:ascii="Times New Roman" w:hAnsi="Times New Roman" w:cs="Times New Roman"/>
         </w:rPr>
-        <w:t>When draft is complete setup review in YouTrack.</w:t>
+        <w:t xml:space="preserve">When draft is complete setup review in </w:t>
+      </w:r>
+      <w:proofErr w:type="spellStart"/>
+      <w:r>
+        <w:rPr>
+          <w:rFonts w:ascii="Times New Roman" w:hAnsi="Times New Roman" w:cs="Times New Roman"/>
+        </w:rPr>
+        <w:t>YouTrack</w:t>
+      </w:r>
+      <w:proofErr w:type="spellEnd"/>
+      <w:r>
+        <w:rPr>
+          <w:rFonts w:ascii="Times New Roman" w:hAnsi="Times New Roman" w:cs="Times New Roman"/>
+        </w:rPr>
+        <w:t>.</w:t>
       </w:r>
     </w:p>
     <w:p>
@@ -15680,7 +16257,21 @@
         <w:rPr>
           <w:rFonts w:ascii="Times New Roman" w:hAnsi="Times New Roman" w:cs="Times New Roman"/>
         </w:rPr>
-        <w:t>When draft of update is complete setup review in YouTrack.</w:t>
+        <w:t xml:space="preserve">When draft of update is complete setup review in </w:t>
+      </w:r>
+      <w:proofErr w:type="spellStart"/>
+      <w:r>
+        <w:rPr>
+          <w:rFonts w:ascii="Times New Roman" w:hAnsi="Times New Roman" w:cs="Times New Roman"/>
+        </w:rPr>
+        <w:t>YouTrack</w:t>
+      </w:r>
+      <w:proofErr w:type="spellEnd"/>
+      <w:r>
+        <w:rPr>
+          <w:rFonts w:ascii="Times New Roman" w:hAnsi="Times New Roman" w:cs="Times New Roman"/>
+        </w:rPr>
+        <w:t>.</w:t>
       </w:r>
     </w:p>
     <w:p>
@@ -15921,7 +16512,25 @@
           <w:color w:val="222222"/>
           <w:shd w:val="clear" w:color="auto" w:fill="FFFFFF"/>
         </w:rPr>
-        <w:t>A Header is added to the YouTrack issue to describe people</w:t>
+        <w:t xml:space="preserve">A Header is added to the </w:t>
+      </w:r>
+      <w:proofErr w:type="spellStart"/>
+      <w:r>
+        <w:rPr>
+          <w:rFonts w:ascii="Times New Roman" w:hAnsi="Times New Roman" w:cs="Times New Roman"/>
+          <w:color w:val="222222"/>
+          <w:shd w:val="clear" w:color="auto" w:fill="FFFFFF"/>
+        </w:rPr>
+        <w:t>YouTrack</w:t>
+      </w:r>
+      <w:proofErr w:type="spellEnd"/>
+      <w:r>
+        <w:rPr>
+          <w:rFonts w:ascii="Times New Roman" w:hAnsi="Times New Roman" w:cs="Times New Roman"/>
+          <w:color w:val="222222"/>
+          <w:shd w:val="clear" w:color="auto" w:fill="FFFFFF"/>
+        </w:rPr>
+        <w:t xml:space="preserve"> issue to describe people</w:t>
       </w:r>
       <w:r>
         <w:rPr>
@@ -16105,12 +16714,12 @@
         <w:rPr>
           <w:rFonts w:ascii="Times New Roman" w:hAnsi="Times New Roman" w:cs="Times New Roman"/>
         </w:rPr>
-      </w:r>
-      <w:r>
-        <w:rPr>
-          <w:rFonts w:ascii="Times New Roman" w:hAnsi="Times New Roman" w:cs="Times New Roman"/>
-        </w:rPr>
         <w:instrText xml:space="preserve"> \* MERGEFORMAT </w:instrText>
+      </w:r>
+      <w:r>
+        <w:rPr>
+          <w:rFonts w:ascii="Times New Roman" w:hAnsi="Times New Roman" w:cs="Times New Roman"/>
+        </w:rPr>
       </w:r>
       <w:r>
         <w:rPr>
@@ -16368,7 +16977,7 @@
       <w:bookmarkStart w:id="176" w:name="_Toc435470587"/>
       <w:bookmarkStart w:id="177" w:name="_Toc435470701"/>
       <w:bookmarkStart w:id="178" w:name="_Toc436769879"/>
-      <w:bookmarkEnd w:id="154"/>
+      <w:bookmarkEnd w:id="155"/>
       <w:bookmarkEnd w:id="173"/>
       <w:bookmarkEnd w:id="174"/>
       <w:r>
@@ -16498,7 +17107,7 @@
                 <w:bCs/>
                 <w:noProof/>
               </w:rPr>
-              <w:t>1</w:t>
+              <w:t>25</w:t>
             </w:r>
             <w:r>
               <w:rPr>
@@ -21742,7 +22351,7 @@
 </file>
 
 <file path=customXml/itemProps1.xml><?xml version="1.0" encoding="utf-8"?>
-<ds:datastoreItem xmlns:ds="http://schemas.openxmlformats.org/officeDocument/2006/customXml" ds:itemID="{DA1539BC-0CD1-4D18-BF31-ABC0202B14D7}">
+<ds:datastoreItem xmlns:ds="http://schemas.openxmlformats.org/officeDocument/2006/customXml" ds:itemID="{1BAE3688-5121-47EF-A9E3-6174B62DA960}">
   <ds:schemaRefs>
     <ds:schemaRef ds:uri="http://schemas.openxmlformats.org/officeDocument/2006/bibliography"/>
   </ds:schemaRefs>

</xml_diff>

<commit_message>
Updated the footer of each page to make it clearer what document each page is a part of.
</commit_message>
<xml_diff>
--- a/documentation/CPE 656 - Train Monitor Project - Software Development Process and Configuration Management Plan Document.docx
+++ b/documentation/CPE 656 - Train Monitor Project - Software Development Process and Configuration Management Plan Document.docx
@@ -556,7 +556,7 @@
           <w:sz w:val="24"/>
           <w:szCs w:val="24"/>
         </w:rPr>
-        <w:t>12/04</w:t>
+        <w:t>12/08</w:t>
       </w:r>
       <w:r>
         <w:rPr>
@@ -1886,7 +1886,13 @@
               <w:rPr>
                 <w:rFonts w:ascii="Times New Roman" w:hAnsi="Times New Roman" w:cs="Times New Roman"/>
               </w:rPr>
-              <w:t>12/4/15</w:t>
+              <w:t>12/8</w:t>
+            </w:r>
+            <w:r>
+              <w:rPr>
+                <w:rFonts w:ascii="Times New Roman" w:hAnsi="Times New Roman" w:cs="Times New Roman"/>
+              </w:rPr>
+              <w:t>/15</w:t>
             </w:r>
           </w:p>
         </w:tc>
@@ -2174,12 +2180,25 @@
         </w:rPr>
         <w:br w:type="page"/>
       </w:r>
-      <w:hyperlink w:anchor="_Toc431573642"/>
-    </w:p>
-    <w:bookmarkStart w:id="5" w:name="_Toc434167530" w:displacedByCustomXml="next"/>
-    <w:bookmarkEnd w:id="5" w:displacedByCustomXml="next"/>
-    <w:bookmarkStart w:id="6" w:name="_Toc435470558" w:displacedByCustomXml="next"/>
+      <w:bookmarkStart w:id="5" w:name="_GoBack"/>
+      <w:bookmarkEnd w:id="5"/>
+      <w:r>
+        <w:fldChar w:fldCharType="begin"/>
+      </w:r>
+      <w:r>
+        <w:instrText xml:space="preserve"> HYPERLINK \l "_Toc431573642" \h </w:instrText>
+      </w:r>
+      <w:r>
+        <w:fldChar w:fldCharType="separate"/>
+      </w:r>
+      <w:r>
+        <w:fldChar w:fldCharType="end"/>
+      </w:r>
+    </w:p>
+    <w:bookmarkStart w:id="6" w:name="_Toc434167530" w:displacedByCustomXml="next"/>
+    <w:bookmarkEnd w:id="6" w:displacedByCustomXml="next"/>
     <w:bookmarkStart w:id="7" w:name="_Toc435470426" w:displacedByCustomXml="next"/>
+    <w:bookmarkStart w:id="8" w:name="_Toc435470558" w:displacedByCustomXml="next"/>
     <w:sdt>
       <w:sdtPr>
         <w:rPr>
@@ -5871,7 +5890,7 @@
           <w:szCs w:val="36"/>
         </w:rPr>
       </w:pPr>
-      <w:bookmarkStart w:id="8" w:name="_Toc435470672"/>
+      <w:bookmarkStart w:id="9" w:name="_Toc435470672"/>
       <w:r>
         <w:rPr>
           <w:rFonts w:ascii="Times New Roman" w:hAnsi="Times New Roman" w:cs="Times New Roman"/>
@@ -5886,7 +5905,7 @@
           <w:rFonts w:ascii="Times New Roman" w:hAnsi="Times New Roman" w:cs="Times New Roman"/>
         </w:rPr>
       </w:pPr>
-      <w:bookmarkStart w:id="9" w:name="_Toc436769846"/>
+      <w:bookmarkStart w:id="10" w:name="_Toc436769846"/>
       <w:r>
         <w:rPr>
           <w:rFonts w:ascii="Times New Roman" w:hAnsi="Times New Roman" w:cs="Times New Roman"/>
@@ -5894,10 +5913,10 @@
         <w:lastRenderedPageBreak/>
         <w:t>Purpose</w:t>
       </w:r>
+      <w:bookmarkEnd w:id="8"/>
       <w:bookmarkEnd w:id="7"/>
-      <w:bookmarkEnd w:id="6"/>
-      <w:bookmarkEnd w:id="8"/>
       <w:bookmarkEnd w:id="9"/>
+      <w:bookmarkEnd w:id="10"/>
     </w:p>
     <w:p>
       <w:pPr>
@@ -5947,14 +5966,14 @@
           <w:rFonts w:ascii="Times New Roman" w:hAnsi="Times New Roman" w:cs="Times New Roman"/>
         </w:rPr>
       </w:pPr>
-      <w:bookmarkStart w:id="10" w:name="_Toc436769847"/>
+      <w:bookmarkStart w:id="11" w:name="_Toc436769847"/>
       <w:r>
         <w:rPr>
           <w:rFonts w:ascii="Times New Roman" w:hAnsi="Times New Roman" w:cs="Times New Roman"/>
         </w:rPr>
         <w:t>Software Development Process</w:t>
       </w:r>
-      <w:bookmarkEnd w:id="10"/>
+      <w:bookmarkEnd w:id="11"/>
     </w:p>
     <w:p>
       <w:pPr>
@@ -5989,20 +6008,20 @@
           <w:rFonts w:ascii="Times New Roman" w:hAnsi="Times New Roman" w:cs="Times New Roman"/>
         </w:rPr>
       </w:pPr>
-      <w:bookmarkStart w:id="11" w:name="_Toc435470429"/>
-      <w:bookmarkStart w:id="12" w:name="_Toc435470561"/>
-      <w:bookmarkStart w:id="13" w:name="_Toc435470675"/>
-      <w:bookmarkStart w:id="14" w:name="_Toc436769848"/>
+      <w:bookmarkStart w:id="12" w:name="_Toc435470429"/>
+      <w:bookmarkStart w:id="13" w:name="_Toc435470561"/>
+      <w:bookmarkStart w:id="14" w:name="_Toc435470675"/>
+      <w:bookmarkStart w:id="15" w:name="_Toc436769848"/>
       <w:r>
         <w:rPr>
           <w:rFonts w:ascii="Times New Roman" w:hAnsi="Times New Roman" w:cs="Times New Roman"/>
         </w:rPr>
         <w:t>Team Process</w:t>
       </w:r>
-      <w:bookmarkEnd w:id="11"/>
       <w:bookmarkEnd w:id="12"/>
       <w:bookmarkEnd w:id="13"/>
       <w:bookmarkEnd w:id="14"/>
+      <w:bookmarkEnd w:id="15"/>
     </w:p>
     <w:p>
       <w:pPr>
@@ -6144,7 +6163,7 @@
           <w:szCs w:val="24"/>
         </w:rPr>
       </w:pPr>
-      <w:bookmarkStart w:id="15" w:name="_Toc436757540"/>
+      <w:bookmarkStart w:id="16" w:name="_Toc436757540"/>
       <w:r>
         <w:rPr>
           <w:rFonts w:ascii="Times New Roman" w:hAnsi="Times New Roman" w:cs="Times New Roman"/>
@@ -6197,7 +6216,7 @@
         </w:rPr>
         <w:t>P</w:t>
       </w:r>
-      <w:bookmarkEnd w:id="15"/>
+      <w:bookmarkEnd w:id="16"/>
       <w:r>
         <w:rPr>
           <w:rFonts w:ascii="Times New Roman" w:hAnsi="Times New Roman" w:cs="Times New Roman"/>
@@ -6510,7 +6529,7 @@
           <w:rFonts w:ascii="Times New Roman" w:hAnsi="Times New Roman" w:cs="Times New Roman"/>
         </w:rPr>
       </w:pPr>
-      <w:bookmarkStart w:id="16" w:name="_Toc436769849"/>
+      <w:bookmarkStart w:id="17" w:name="_Toc436769849"/>
       <w:r>
         <w:rPr>
           <w:rFonts w:ascii="Times New Roman" w:hAnsi="Times New Roman" w:cs="Times New Roman"/>
@@ -6529,7 +6548,7 @@
         </w:rPr>
         <w:t xml:space="preserve"> (Overview)</w:t>
       </w:r>
-      <w:bookmarkEnd w:id="16"/>
+      <w:bookmarkEnd w:id="17"/>
     </w:p>
     <w:p>
       <w:pPr>
@@ -6983,20 +7002,20 @@
       <w:pPr>
         <w:pStyle w:val="Heading3"/>
       </w:pPr>
-      <w:bookmarkStart w:id="17" w:name="_Toc434167531"/>
-      <w:bookmarkStart w:id="18" w:name="__DdeLink__3103_1624089901"/>
-      <w:bookmarkStart w:id="19" w:name="_Toc405229136"/>
-      <w:bookmarkStart w:id="20" w:name="_Toc436769850"/>
-      <w:bookmarkStart w:id="21" w:name="_Toc435470427"/>
-      <w:bookmarkStart w:id="22" w:name="_Toc435470559"/>
-      <w:bookmarkStart w:id="23" w:name="_Toc435470673"/>
-      <w:bookmarkEnd w:id="17"/>
+      <w:bookmarkStart w:id="18" w:name="_Toc434167531"/>
+      <w:bookmarkStart w:id="19" w:name="__DdeLink__3103_1624089901"/>
+      <w:bookmarkStart w:id="20" w:name="_Toc405229136"/>
+      <w:bookmarkStart w:id="21" w:name="_Toc436769850"/>
+      <w:bookmarkStart w:id="22" w:name="_Toc435470427"/>
+      <w:bookmarkStart w:id="23" w:name="_Toc435470559"/>
+      <w:bookmarkStart w:id="24" w:name="_Toc435470673"/>
       <w:bookmarkEnd w:id="18"/>
       <w:bookmarkEnd w:id="19"/>
+      <w:bookmarkEnd w:id="20"/>
       <w:r>
         <w:t>Planning</w:t>
       </w:r>
-      <w:bookmarkEnd w:id="20"/>
+      <w:bookmarkEnd w:id="21"/>
     </w:p>
     <w:p>
       <w:r>
@@ -7011,11 +7030,11 @@
       <w:pPr>
         <w:pStyle w:val="Heading3"/>
       </w:pPr>
-      <w:bookmarkStart w:id="24" w:name="_Toc436769851"/>
+      <w:bookmarkStart w:id="25" w:name="_Toc436769851"/>
       <w:r>
         <w:t>Requirements</w:t>
       </w:r>
-      <w:bookmarkEnd w:id="24"/>
+      <w:bookmarkEnd w:id="25"/>
     </w:p>
     <w:p>
       <w:r>
@@ -7037,11 +7056,11 @@
       <w:pPr>
         <w:pStyle w:val="Heading3"/>
       </w:pPr>
-      <w:bookmarkStart w:id="25" w:name="_Toc436769852"/>
+      <w:bookmarkStart w:id="26" w:name="_Toc436769852"/>
       <w:r>
         <w:t>Design</w:t>
       </w:r>
-      <w:bookmarkEnd w:id="25"/>
+      <w:bookmarkEnd w:id="26"/>
     </w:p>
     <w:p>
       <w:r>
@@ -7056,11 +7075,11 @@
       <w:pPr>
         <w:pStyle w:val="Heading3"/>
       </w:pPr>
-      <w:bookmarkStart w:id="26" w:name="_Toc436769853"/>
+      <w:bookmarkStart w:id="27" w:name="_Toc436769853"/>
       <w:r>
         <w:t>Implementation</w:t>
       </w:r>
-      <w:bookmarkEnd w:id="26"/>
+      <w:bookmarkEnd w:id="27"/>
     </w:p>
     <w:p>
       <w:r>
@@ -7075,11 +7094,11 @@
       <w:pPr>
         <w:pStyle w:val="Heading3"/>
       </w:pPr>
-      <w:bookmarkStart w:id="27" w:name="_Toc436769854"/>
+      <w:bookmarkStart w:id="28" w:name="_Toc436769854"/>
       <w:r>
         <w:t>Test</w:t>
       </w:r>
-      <w:bookmarkEnd w:id="27"/>
+      <w:bookmarkEnd w:id="28"/>
     </w:p>
     <w:p>
       <w:r>
@@ -7117,11 +7136,11 @@
       <w:pPr>
         <w:pStyle w:val="Heading3"/>
       </w:pPr>
-      <w:bookmarkStart w:id="28" w:name="_Toc436769855"/>
+      <w:bookmarkStart w:id="29" w:name="_Toc436769855"/>
       <w:r>
         <w:t>Maintenance</w:t>
       </w:r>
-      <w:bookmarkEnd w:id="28"/>
+      <w:bookmarkEnd w:id="29"/>
     </w:p>
     <w:p>
       <w:r>
@@ -7136,11 +7155,11 @@
       <w:pPr>
         <w:pStyle w:val="Heading3"/>
       </w:pPr>
-      <w:bookmarkStart w:id="29" w:name="_Toc436769856"/>
+      <w:bookmarkStart w:id="30" w:name="_Toc436769856"/>
       <w:r>
         <w:t>Delivery</w:t>
       </w:r>
-      <w:bookmarkEnd w:id="29"/>
+      <w:bookmarkEnd w:id="30"/>
     </w:p>
     <w:p>
       <w:r>
@@ -7180,17 +7199,17 @@
           <w:rFonts w:ascii="Times New Roman" w:hAnsi="Times New Roman" w:cs="Times New Roman"/>
         </w:rPr>
       </w:pPr>
-      <w:bookmarkStart w:id="30" w:name="_Toc436769857"/>
+      <w:bookmarkStart w:id="31" w:name="_Toc436769857"/>
       <w:r>
         <w:rPr>
           <w:rFonts w:ascii="Times New Roman" w:hAnsi="Times New Roman" w:cs="Times New Roman"/>
         </w:rPr>
         <w:t>Tools</w:t>
       </w:r>
-      <w:bookmarkEnd w:id="21"/>
       <w:bookmarkEnd w:id="22"/>
       <w:bookmarkEnd w:id="23"/>
-      <w:bookmarkEnd w:id="30"/>
+      <w:bookmarkEnd w:id="24"/>
+      <w:bookmarkEnd w:id="31"/>
     </w:p>
     <w:p>
       <w:pPr>
@@ -8248,20 +8267,20 @@
           <w:rFonts w:ascii="Times New Roman" w:hAnsi="Times New Roman" w:cs="Times New Roman"/>
         </w:rPr>
       </w:pPr>
-      <w:bookmarkStart w:id="31" w:name="_Toc435470428"/>
-      <w:bookmarkStart w:id="32" w:name="_Toc435470560"/>
-      <w:bookmarkStart w:id="33" w:name="_Toc435470674"/>
-      <w:bookmarkStart w:id="34" w:name="_Toc436769858"/>
+      <w:bookmarkStart w:id="32" w:name="_Toc435470428"/>
+      <w:bookmarkStart w:id="33" w:name="_Toc435470560"/>
+      <w:bookmarkStart w:id="34" w:name="_Toc435470674"/>
+      <w:bookmarkStart w:id="35" w:name="_Toc436769858"/>
       <w:r>
         <w:rPr>
           <w:rFonts w:ascii="Times New Roman" w:hAnsi="Times New Roman" w:cs="Times New Roman"/>
         </w:rPr>
         <w:t>Reusable Software Products</w:t>
       </w:r>
-      <w:bookmarkEnd w:id="31"/>
       <w:bookmarkEnd w:id="32"/>
       <w:bookmarkEnd w:id="33"/>
       <w:bookmarkEnd w:id="34"/>
+      <w:bookmarkEnd w:id="35"/>
     </w:p>
     <w:p>
       <w:pPr>
@@ -8292,22 +8311,22 @@
           <w:rFonts w:ascii="Times New Roman" w:hAnsi="Times New Roman" w:cs="Times New Roman"/>
         </w:rPr>
       </w:pPr>
-      <w:bookmarkStart w:id="35" w:name="_Toc434167532"/>
-      <w:bookmarkStart w:id="36" w:name="_Toc435470451"/>
-      <w:bookmarkStart w:id="37" w:name="_Toc435470578"/>
-      <w:bookmarkStart w:id="38" w:name="_Toc435470692"/>
-      <w:bookmarkStart w:id="39" w:name="_Toc436769859"/>
-      <w:bookmarkEnd w:id="35"/>
+      <w:bookmarkStart w:id="36" w:name="_Toc434167532"/>
+      <w:bookmarkStart w:id="37" w:name="_Toc435470451"/>
+      <w:bookmarkStart w:id="38" w:name="_Toc435470578"/>
+      <w:bookmarkStart w:id="39" w:name="_Toc435470692"/>
+      <w:bookmarkStart w:id="40" w:name="_Toc436769859"/>
+      <w:bookmarkEnd w:id="36"/>
       <w:r>
         <w:rPr>
           <w:rFonts w:ascii="Times New Roman" w:hAnsi="Times New Roman" w:cs="Times New Roman"/>
         </w:rPr>
         <w:t>Team Communication Strategy</w:t>
       </w:r>
-      <w:bookmarkEnd w:id="36"/>
       <w:bookmarkEnd w:id="37"/>
       <w:bookmarkEnd w:id="38"/>
       <w:bookmarkEnd w:id="39"/>
+      <w:bookmarkEnd w:id="40"/>
     </w:p>
     <w:p>
       <w:pPr>
@@ -8364,8 +8383,6 @@
         </w:rPr>
         <w:t xml:space="preserve"> When deemed appropriate customer meeting notes are recorded as well in the Version Control System. </w:t>
       </w:r>
-      <w:bookmarkStart w:id="40" w:name="_GoBack"/>
-      <w:bookmarkEnd w:id="40"/>
     </w:p>
     <w:p>
       <w:pPr>
@@ -17074,6 +17091,17 @@
               <w:jc w:val="center"/>
             </w:pPr>
             <w:r>
+              <w:t xml:space="preserve">Train </w:t>
+            </w:r>
+            <w:proofErr w:type="spellStart"/>
+            <w:r>
+              <w:t>Trax</w:t>
+            </w:r>
+            <w:proofErr w:type="spellEnd"/>
+            <w:r>
+              <w:t xml:space="preserve"> SDP &amp; CMP: </w:t>
+            </w:r>
+            <w:r>
               <w:t xml:space="preserve">Page </w:t>
             </w:r>
             <w:r>
@@ -17107,7 +17135,7 @@
                 <w:bCs/>
                 <w:noProof/>
               </w:rPr>
-              <w:t>25</w:t>
+              <w:t>4</w:t>
             </w:r>
             <w:r>
               <w:rPr>
@@ -22351,7 +22379,7 @@
 </file>
 
 <file path=customXml/itemProps1.xml><?xml version="1.0" encoding="utf-8"?>
-<ds:datastoreItem xmlns:ds="http://schemas.openxmlformats.org/officeDocument/2006/customXml" ds:itemID="{1BAE3688-5121-47EF-A9E3-6174B62DA960}">
+<ds:datastoreItem xmlns:ds="http://schemas.openxmlformats.org/officeDocument/2006/customXml" ds:itemID="{B14365D3-4773-4AD8-B5E1-3095D9362A7A}">
   <ds:schemaRefs>
     <ds:schemaRef ds:uri="http://schemas.openxmlformats.org/officeDocument/2006/bibliography"/>
   </ds:schemaRefs>

</xml_diff>